<commit_message>
Some minor updates to the code, and the report.
</commit_message>
<xml_diff>
--- a/Rapport - ML OBLIG2 Gruppe 12.docx
+++ b/Rapport - ML OBLIG2 Gruppe 12.docx
@@ -5,13 +5,15 @@
     <w:p>
       <w:pPr>
         <w:rPr>
-          <w:b/>
-          <w:bCs/>
-          <w:lang w:val="en-GB"/>
-        </w:rPr>
-      </w:pPr>
-      <w:r>
-        <w:rPr>
+          <w:rFonts w:cstheme="minorHAnsi"/>
+          <w:b/>
+          <w:bCs/>
+          <w:lang w:val="en-GB"/>
+        </w:rPr>
+      </w:pPr>
+      <w:r>
+        <w:rPr>
+          <w:rFonts w:cstheme="minorHAnsi"/>
           <w:b/>
           <w:bCs/>
           <w:lang w:val="en-GB"/>
@@ -22,11 +24,23 @@
     <w:p>
       <w:pPr>
         <w:rPr>
-          <w:lang w:val="en-GB"/>
-        </w:rPr>
-      </w:pPr>
-      <w:r>
-        <w:rPr>
+          <w:rFonts w:cstheme="minorHAnsi"/>
+          <w:b/>
+          <w:bCs/>
+          <w:lang w:val="en-GB"/>
+        </w:rPr>
+      </w:pPr>
+    </w:p>
+    <w:p>
+      <w:pPr>
+        <w:rPr>
+          <w:rFonts w:cstheme="minorHAnsi"/>
+          <w:lang w:val="en-GB"/>
+        </w:rPr>
+      </w:pPr>
+      <w:r>
+        <w:rPr>
+          <w:rFonts w:cstheme="minorHAnsi"/>
           <w:b/>
           <w:bCs/>
           <w:lang w:val="en-GB"/>
@@ -35,6 +49,7 @@
       </w:r>
       <w:r>
         <w:rPr>
+          <w:rFonts w:cstheme="minorHAnsi"/>
           <w:b/>
           <w:bCs/>
           <w:lang w:val="en-GB"/>
@@ -43,42 +58,40 @@
       </w:r>
       <w:r>
         <w:rPr>
-          <w:lang w:val="en-GB"/>
-        </w:rPr>
-        <w:t xml:space="preserve">Marius Hauger, Hauk Hauge </w:t>
-      </w:r>
-      <w:proofErr w:type="gramStart"/>
-      <w:r>
-        <w:rPr>
-          <w:lang w:val="en-GB"/>
-        </w:rPr>
-        <w:t>Mo</w:t>
-      </w:r>
-      <w:proofErr w:type="gramEnd"/>
-      <w:r>
-        <w:rPr>
-          <w:lang w:val="en-GB"/>
-        </w:rPr>
-        <w:t xml:space="preserve"> and Lars Erik Risholm</w:t>
-      </w:r>
-    </w:p>
-    <w:p>
-      <w:pPr>
-        <w:rPr>
-          <w:lang w:val="en-GB"/>
-        </w:rPr>
-      </w:pPr>
-    </w:p>
-    <w:p>
-      <w:pPr>
-        <w:rPr>
-          <w:b/>
-          <w:bCs/>
-          <w:lang w:val="en-GB"/>
-        </w:rPr>
-      </w:pPr>
-      <w:r>
-        <w:rPr>
+          <w:rFonts w:cstheme="minorHAnsi"/>
+          <w:lang w:val="en-GB"/>
+        </w:rPr>
+        <w:t>Marius Hauger, Hauk Hauge Mo and Lars Erik Risholm</w:t>
+      </w:r>
+    </w:p>
+    <w:p>
+      <w:pPr>
+        <w:rPr>
+          <w:rFonts w:cstheme="minorHAnsi"/>
+          <w:lang w:val="en-GB"/>
+        </w:rPr>
+      </w:pPr>
+    </w:p>
+    <w:p>
+      <w:pPr>
+        <w:rPr>
+          <w:rFonts w:cstheme="minorHAnsi"/>
+          <w:lang w:val="en-GB"/>
+        </w:rPr>
+      </w:pPr>
+    </w:p>
+    <w:p>
+      <w:pPr>
+        <w:rPr>
+          <w:rFonts w:cstheme="minorHAnsi"/>
+          <w:b/>
+          <w:bCs/>
+          <w:lang w:val="en-GB"/>
+        </w:rPr>
+      </w:pPr>
+      <w:r>
+        <w:rPr>
+          <w:rFonts w:cstheme="minorHAnsi"/>
           <w:b/>
           <w:bCs/>
           <w:lang w:val="en-GB"/>
@@ -89,81 +102,108 @@
     <w:p>
       <w:pPr>
         <w:rPr>
-          <w:lang w:val="en-GB"/>
-        </w:rPr>
-      </w:pPr>
-      <w:r>
-        <w:rPr>
+          <w:rFonts w:cstheme="minorHAnsi"/>
+          <w:lang w:val="en-GB"/>
+        </w:rPr>
+      </w:pPr>
+      <w:r>
+        <w:rPr>
+          <w:rFonts w:cstheme="minorHAnsi"/>
           <w:lang w:val="en-GB"/>
         </w:rPr>
         <w:t xml:space="preserve">After seeing newspaper </w:t>
       </w:r>
       <w:r>
         <w:rPr>
+          <w:rFonts w:cstheme="minorHAnsi"/>
           <w:lang w:val="en-GB"/>
         </w:rPr>
         <w:t xml:space="preserve">companies </w:t>
       </w:r>
       <w:r>
         <w:rPr>
+          <w:rFonts w:cstheme="minorHAnsi"/>
           <w:lang w:val="en-GB"/>
         </w:rPr>
         <w:t>using GPT</w:t>
       </w:r>
       <w:r>
         <w:rPr>
+          <w:rFonts w:cstheme="minorHAnsi"/>
           <w:lang w:val="en-GB"/>
         </w:rPr>
         <w:t xml:space="preserve"> API</w:t>
       </w:r>
       <w:r>
         <w:rPr>
+          <w:rFonts w:cstheme="minorHAnsi"/>
           <w:lang w:val="en-GB"/>
         </w:rPr>
         <w:t xml:space="preserve"> to summarize their articles on the top</w:t>
       </w:r>
       <w:r>
         <w:rPr>
+          <w:rFonts w:cstheme="minorHAnsi"/>
           <w:lang w:val="en-GB"/>
         </w:rPr>
         <w:t xml:space="preserve"> of the page</w:t>
       </w:r>
       <w:r>
         <w:rPr>
+          <w:rFonts w:cstheme="minorHAnsi"/>
           <w:lang w:val="en-GB"/>
         </w:rPr>
         <w:t xml:space="preserve">, we got the idea to make a chrome-extension that summarizes a full webpage. </w:t>
       </w:r>
       <w:r>
         <w:rPr>
+          <w:rFonts w:cstheme="minorHAnsi"/>
           <w:lang w:val="en-GB"/>
         </w:rPr>
         <w:t xml:space="preserve">This way you could summarize whichever blog or article you'd like. </w:t>
       </w:r>
       <w:r>
         <w:rPr>
-          <w:lang w:val="en-GB"/>
-        </w:rPr>
-        <w:t>It’s also a cool way to get introduced to both making an extension, as well as implementing the GPT-3.5 turbo API into our application.</w:t>
-      </w:r>
-    </w:p>
-    <w:p>
-      <w:pPr>
-        <w:rPr>
-          <w:lang w:val="en-GB"/>
-        </w:rPr>
-      </w:pPr>
-    </w:p>
-    <w:p>
-      <w:pPr>
-        <w:rPr>
-          <w:b/>
-          <w:bCs/>
-          <w:lang w:val="en-GB"/>
-        </w:rPr>
-      </w:pPr>
-      <w:r>
-        <w:rPr>
+          <w:rFonts w:cstheme="minorHAnsi"/>
+          <w:lang w:val="en-GB"/>
+        </w:rPr>
+        <w:t xml:space="preserve">It’s also a cool way to get introduced to both making an extension, as well as implementing the GPT-3.5 </w:t>
+      </w:r>
+      <w:r>
+        <w:rPr>
+          <w:rFonts w:cstheme="minorHAnsi"/>
+          <w:lang w:val="en-GB"/>
+        </w:rPr>
+        <w:t>T</w:t>
+      </w:r>
+      <w:r>
+        <w:rPr>
+          <w:rFonts w:cstheme="minorHAnsi"/>
+          <w:lang w:val="en-GB"/>
+        </w:rPr>
+        <w:t>urbo API into our application.</w:t>
+      </w:r>
+    </w:p>
+    <w:p>
+      <w:pPr>
+        <w:rPr>
+          <w:rFonts w:cstheme="minorHAnsi"/>
+          <w:lang w:val="en-GB"/>
+        </w:rPr>
+      </w:pPr>
+    </w:p>
+    <w:p>
+      <w:pPr>
+        <w:rPr>
+          <w:rFonts w:cstheme="minorHAnsi"/>
+          <w:b/>
+          <w:bCs/>
+          <w:lang w:val="en-GB"/>
+        </w:rPr>
+      </w:pPr>
+      <w:r>
+        <w:rPr>
+          <w:rFonts w:cstheme="minorHAnsi"/>
           <w:b/>
           <w:bCs/>
           <w:lang w:val="en-GB"/>
@@ -174,41 +214,48 @@
     <w:p>
       <w:pPr>
         <w:rPr>
-          <w:lang w:val="en-GB"/>
-        </w:rPr>
-      </w:pPr>
-      <w:r>
-        <w:rPr>
+          <w:rFonts w:cstheme="minorHAnsi"/>
+          <w:lang w:val="en-GB"/>
+        </w:rPr>
+      </w:pPr>
+      <w:r>
+        <w:rPr>
+          <w:rFonts w:cstheme="minorHAnsi"/>
           <w:lang w:val="en-GB"/>
         </w:rPr>
         <w:t>Develop</w:t>
       </w:r>
       <w:r>
         <w:rPr>
+          <w:rFonts w:cstheme="minorHAnsi"/>
           <w:lang w:val="en-GB"/>
         </w:rPr>
         <w:t xml:space="preserve"> a </w:t>
       </w:r>
       <w:r>
         <w:rPr>
+          <w:rFonts w:cstheme="minorHAnsi"/>
           <w:lang w:val="en-GB"/>
         </w:rPr>
         <w:t>chrome web</w:t>
       </w:r>
       <w:r>
         <w:rPr>
+          <w:rFonts w:cstheme="minorHAnsi"/>
           <w:lang w:val="en-GB"/>
         </w:rPr>
         <w:t xml:space="preserve"> extension that leverages generative AI to summarize </w:t>
       </w:r>
       <w:r>
         <w:rPr>
+          <w:rFonts w:cstheme="minorHAnsi"/>
           <w:lang w:val="en-GB"/>
         </w:rPr>
         <w:t>the webpage a user is browsing on</w:t>
       </w:r>
       <w:r>
         <w:rPr>
+          <w:rFonts w:cstheme="minorHAnsi"/>
           <w:lang w:val="en-GB"/>
         </w:rPr>
         <w:t xml:space="preserve"> into concise text.</w:t>
@@ -217,20 +264,23 @@
     <w:p>
       <w:pPr>
         <w:rPr>
-          <w:lang w:val="en-GB"/>
-        </w:rPr>
-      </w:pPr>
-    </w:p>
-    <w:p>
-      <w:pPr>
-        <w:rPr>
-          <w:b/>
-          <w:bCs/>
-          <w:lang w:val="en-GB"/>
-        </w:rPr>
-      </w:pPr>
-      <w:r>
-        <w:rPr>
+          <w:rFonts w:cstheme="minorHAnsi"/>
+          <w:lang w:val="en-GB"/>
+        </w:rPr>
+      </w:pPr>
+    </w:p>
+    <w:p>
+      <w:pPr>
+        <w:rPr>
+          <w:rFonts w:cstheme="minorHAnsi"/>
+          <w:b/>
+          <w:bCs/>
+          <w:lang w:val="en-GB"/>
+        </w:rPr>
+      </w:pPr>
+      <w:r>
+        <w:rPr>
+          <w:rFonts w:cstheme="minorHAnsi"/>
           <w:b/>
           <w:bCs/>
           <w:lang w:val="en-GB"/>
@@ -241,41 +291,48 @@
     <w:p>
       <w:pPr>
         <w:rPr>
-          <w:lang w:val="en-GB"/>
-        </w:rPr>
-      </w:pPr>
-      <w:r>
-        <w:rPr>
+          <w:rFonts w:cstheme="minorHAnsi"/>
+          <w:lang w:val="en-GB"/>
+        </w:rPr>
+      </w:pPr>
+      <w:r>
+        <w:rPr>
+          <w:rFonts w:cstheme="minorHAnsi"/>
           <w:lang w:val="en-GB"/>
         </w:rPr>
         <w:t xml:space="preserve">With prior experience in Flask, </w:t>
       </w:r>
       <w:r>
         <w:rPr>
+          <w:rFonts w:cstheme="minorHAnsi"/>
           <w:lang w:val="en-GB"/>
         </w:rPr>
         <w:t>setting up a</w:t>
       </w:r>
       <w:r>
         <w:rPr>
+          <w:rFonts w:cstheme="minorHAnsi"/>
           <w:lang w:val="en-GB"/>
         </w:rPr>
         <w:t xml:space="preserve"> backend development and API routing</w:t>
       </w:r>
       <w:r>
         <w:rPr>
+          <w:rFonts w:cstheme="minorHAnsi"/>
           <w:lang w:val="en-GB"/>
         </w:rPr>
         <w:t xml:space="preserve"> was the right </w:t>
       </w:r>
       <w:r>
         <w:rPr>
+          <w:rFonts w:cstheme="minorHAnsi"/>
           <w:lang w:val="en-GB"/>
         </w:rPr>
         <w:t>initial</w:t>
       </w:r>
       <w:r>
         <w:rPr>
+          <w:rFonts w:cstheme="minorHAnsi"/>
           <w:lang w:val="en-GB"/>
         </w:rPr>
         <w:t xml:space="preserve"> job for Marius.</w:t>
@@ -284,89 +341,104 @@
     <w:p>
       <w:pPr>
         <w:rPr>
-          <w:lang w:val="en-GB"/>
-        </w:rPr>
-      </w:pPr>
-      <w:r>
-        <w:rPr>
+          <w:rFonts w:cstheme="minorHAnsi"/>
+          <w:lang w:val="en-GB"/>
+        </w:rPr>
+      </w:pPr>
+      <w:r>
+        <w:rPr>
+          <w:rFonts w:cstheme="minorHAnsi"/>
           <w:lang w:val="en-GB"/>
         </w:rPr>
         <w:t>With some prior experience with using</w:t>
       </w:r>
       <w:r>
         <w:rPr>
+          <w:rFonts w:cstheme="minorHAnsi"/>
           <w:lang w:val="en-GB"/>
         </w:rPr>
         <w:t xml:space="preserve"> and installing</w:t>
       </w:r>
       <w:r>
         <w:rPr>
+          <w:rFonts w:cstheme="minorHAnsi"/>
           <w:lang w:val="en-GB"/>
         </w:rPr>
         <w:t xml:space="preserve"> Chrome extension</w:t>
       </w:r>
       <w:r>
         <w:rPr>
+          <w:rFonts w:cstheme="minorHAnsi"/>
           <w:lang w:val="en-GB"/>
         </w:rPr>
         <w:t>-apps</w:t>
       </w:r>
       <w:r>
         <w:rPr>
+          <w:rFonts w:cstheme="minorHAnsi"/>
           <w:lang w:val="en-GB"/>
         </w:rPr>
         <w:t xml:space="preserve">, </w:t>
       </w:r>
       <w:r>
         <w:rPr>
+          <w:rFonts w:cstheme="minorHAnsi"/>
           <w:lang w:val="en-GB"/>
         </w:rPr>
         <w:t>Hauk</w:t>
       </w:r>
       <w:r>
         <w:rPr>
+          <w:rFonts w:cstheme="minorHAnsi"/>
           <w:lang w:val="en-GB"/>
         </w:rPr>
         <w:t xml:space="preserve"> </w:t>
       </w:r>
       <w:r>
         <w:rPr>
+          <w:rFonts w:cstheme="minorHAnsi"/>
           <w:lang w:val="en-GB"/>
         </w:rPr>
         <w:t xml:space="preserve">took the challenge to learn the </w:t>
       </w:r>
       <w:r>
         <w:rPr>
+          <w:rFonts w:cstheme="minorHAnsi"/>
           <w:lang w:val="en-GB"/>
         </w:rPr>
         <w:t>necessary</w:t>
       </w:r>
       <w:r>
         <w:rPr>
+          <w:rFonts w:cstheme="minorHAnsi"/>
           <w:lang w:val="en-GB"/>
         </w:rPr>
         <w:t xml:space="preserve"> difference </w:t>
       </w:r>
       <w:r>
         <w:rPr>
+          <w:rFonts w:cstheme="minorHAnsi"/>
           <w:lang w:val="en-GB"/>
         </w:rPr>
         <w:t>between</w:t>
       </w:r>
       <w:r>
         <w:rPr>
+          <w:rFonts w:cstheme="minorHAnsi"/>
           <w:lang w:val="en-GB"/>
         </w:rPr>
         <w:t xml:space="preserve"> creating a webapp </w:t>
       </w:r>
       <w:r>
         <w:rPr>
+          <w:rFonts w:cstheme="minorHAnsi"/>
           <w:lang w:val="en-GB"/>
         </w:rPr>
         <w:t>and</w:t>
       </w:r>
       <w:r>
         <w:rPr>
+          <w:rFonts w:cstheme="minorHAnsi"/>
           <w:lang w:val="en-GB"/>
         </w:rPr>
         <w:t xml:space="preserve"> chrome extension.</w:t>
@@ -375,41 +447,48 @@
     <w:p>
       <w:pPr>
         <w:rPr>
-          <w:lang w:val="en-GB"/>
-        </w:rPr>
-      </w:pPr>
-      <w:r>
-        <w:rPr>
+          <w:rFonts w:cstheme="minorHAnsi"/>
+          <w:lang w:val="en-GB"/>
+        </w:rPr>
+      </w:pPr>
+      <w:r>
+        <w:rPr>
+          <w:rFonts w:cstheme="minorHAnsi"/>
           <w:lang w:val="en-GB"/>
         </w:rPr>
         <w:t>La</w:t>
       </w:r>
       <w:r>
         <w:rPr>
+          <w:rFonts w:cstheme="minorHAnsi"/>
           <w:lang w:val="en-GB"/>
         </w:rPr>
         <w:t xml:space="preserve">rs </w:t>
       </w:r>
       <w:r>
         <w:rPr>
+          <w:rFonts w:cstheme="minorHAnsi"/>
           <w:lang w:val="en-GB"/>
         </w:rPr>
         <w:t>took the job to signing up for</w:t>
       </w:r>
       <w:r>
         <w:rPr>
+          <w:rFonts w:cstheme="minorHAnsi"/>
           <w:lang w:val="en-GB"/>
         </w:rPr>
         <w:t xml:space="preserve"> the OpenAI account</w:t>
       </w:r>
       <w:r>
         <w:rPr>
+          <w:rFonts w:cstheme="minorHAnsi"/>
           <w:lang w:val="en-GB"/>
         </w:rPr>
         <w:t xml:space="preserve"> and</w:t>
       </w:r>
       <w:r>
         <w:rPr>
+          <w:rFonts w:cstheme="minorHAnsi"/>
           <w:lang w:val="en-GB"/>
         </w:rPr>
         <w:t xml:space="preserve"> focusing on the integration and optimal utilization of the GPT-3.5 Turbo API.</w:t>
@@ -418,11 +497,13 @@
     <w:p>
       <w:pPr>
         <w:rPr>
-          <w:lang w:val="en-GB"/>
-        </w:rPr>
-      </w:pPr>
-      <w:r>
-        <w:rPr>
+          <w:rFonts w:cstheme="minorHAnsi"/>
+          <w:lang w:val="en-GB"/>
+        </w:rPr>
+      </w:pPr>
+      <w:r>
+        <w:rPr>
+          <w:rFonts w:cstheme="minorHAnsi"/>
           <w:lang w:val="en-GB"/>
         </w:rPr>
         <w:t xml:space="preserve">Although this was the initial </w:t>
@@ -430,6 +511,7 @@
       <w:proofErr w:type="spellStart"/>
       <w:r>
         <w:rPr>
+          <w:rFonts w:cstheme="minorHAnsi"/>
           <w:lang w:val="en-GB"/>
         </w:rPr>
         <w:t>labor</w:t>
@@ -437,46 +519,1098 @@
       <w:proofErr w:type="spellEnd"/>
       <w:r>
         <w:rPr>
+          <w:rFonts w:cstheme="minorHAnsi"/>
           <w:lang w:val="en-GB"/>
         </w:rPr>
         <w:t>-</w:t>
       </w:r>
       <w:r>
         <w:rPr>
+          <w:rFonts w:cstheme="minorHAnsi"/>
           <w:lang w:val="en-GB"/>
         </w:rPr>
         <w:t>division</w:t>
       </w:r>
       <w:r>
         <w:rPr>
+          <w:rFonts w:cstheme="minorHAnsi"/>
           <w:lang w:val="en-GB"/>
         </w:rPr>
         <w:t>, it was important that we worked together</w:t>
       </w:r>
       <w:r>
         <w:rPr>
+          <w:rFonts w:cstheme="minorHAnsi"/>
           <w:lang w:val="en-GB"/>
         </w:rPr>
         <w:t>.</w:t>
       </w:r>
-    </w:p>
-    <w:p>
-      <w:pPr>
-        <w:rPr>
-          <w:lang w:val="en-GB"/>
-        </w:rPr>
-      </w:pPr>
-    </w:p>
-    <w:p>
-      <w:pPr>
-        <w:rPr>
-          <w:b/>
-          <w:bCs/>
-          <w:lang w:val="en-GB"/>
-        </w:rPr>
-      </w:pPr>
-      <w:r>
-        <w:rPr>
+      <w:r>
+        <w:rPr>
+          <w:rFonts w:cstheme="minorHAnsi"/>
+          <w:lang w:val="en-GB"/>
+        </w:rPr>
+        <w:t xml:space="preserve"> </w:t>
+      </w:r>
+    </w:p>
+    <w:p>
+      <w:pPr>
+        <w:rPr>
+          <w:rFonts w:cstheme="minorHAnsi"/>
+          <w:lang w:val="en-GB"/>
+        </w:rPr>
+      </w:pPr>
+      <w:r>
+        <w:rPr>
+          <w:rFonts w:cstheme="minorHAnsi"/>
+          <w:lang w:val="en-GB"/>
+        </w:rPr>
+        <w:t xml:space="preserve">After some hours hard individual work, we met prepared and ready to work on the UML diagrams together. </w:t>
+      </w:r>
+    </w:p>
+    <w:p>
+      <w:pPr>
+        <w:rPr>
+          <w:rFonts w:cstheme="minorHAnsi"/>
+          <w:b/>
+          <w:bCs/>
+          <w:color w:val="000000" w:themeColor="text1"/>
+          <w:lang w:val="en-GB"/>
+        </w:rPr>
+      </w:pPr>
+      <w:r>
+        <w:rPr>
+          <w:rFonts w:cstheme="minorHAnsi"/>
+          <w:b/>
+          <w:bCs/>
+          <w:lang w:val="en-GB"/>
+        </w:rPr>
+        <w:br/>
+      </w:r>
+      <w:r>
+        <w:rPr>
+          <w:rFonts w:cstheme="minorHAnsi"/>
+          <w:b/>
+          <w:bCs/>
+          <w:color w:val="000000" w:themeColor="text1"/>
+          <w:lang w:val="en-GB"/>
+        </w:rPr>
+        <w:t>UML - Diagrams</w:t>
+      </w:r>
+    </w:p>
+    <w:p>
+      <w:pPr>
+        <w:rPr>
+          <w:lang w:val="en-GB"/>
+        </w:rPr>
+      </w:pPr>
+      <w:r>
+        <w:rPr>
+          <w:lang w:val="en-GB"/>
+        </w:rPr>
+        <w:t xml:space="preserve">We believe that utilizing UML diagrams is an excellent method for planning and visualizing the structure of the application we are developing. After several days of individual work and thorough preparation, our group </w:t>
+      </w:r>
+      <w:r>
+        <w:rPr>
+          <w:lang w:val="en-GB"/>
+        </w:rPr>
+        <w:t>met</w:t>
+      </w:r>
+      <w:r>
+        <w:rPr>
+          <w:lang w:val="en-GB"/>
+        </w:rPr>
+        <w:t xml:space="preserve"> well-prepared to create multiple diagrams. Our objective was to provide clear illustrations of the functionality and interactions within our text summary extension. </w:t>
+      </w:r>
+    </w:p>
+    <w:p>
+      <w:pPr>
+        <w:rPr>
+          <w:rFonts w:cstheme="minorHAnsi"/>
+          <w:color w:val="000000" w:themeColor="text1"/>
+          <w:lang w:val="en-GB"/>
+        </w:rPr>
+      </w:pPr>
+      <w:r>
+        <w:rPr>
+          <w:rFonts w:cstheme="minorHAnsi"/>
+          <w:b/>
+          <w:bCs/>
+          <w:color w:val="000000" w:themeColor="text1"/>
+          <w:lang w:val="en-GB"/>
+        </w:rPr>
+        <w:lastRenderedPageBreak/>
+        <w:t xml:space="preserve">Use case diagram:  </w:t>
+      </w:r>
+      <w:r>
+        <w:rPr>
+          <w:rFonts w:cstheme="minorHAnsi"/>
+          <w:noProof/>
+        </w:rPr>
+        <w:drawing>
+          <wp:inline distT="0" distB="0" distL="0" distR="0" wp14:anchorId="71FF4D54" wp14:editId="6A467617">
+            <wp:extent cx="4924424" cy="2314575"/>
+            <wp:effectExtent l="0" t="0" r="0" b="0"/>
+            <wp:docPr id="453016966" name="Bilde 453016966"/>
+            <wp:cNvGraphicFramePr>
+              <a:graphicFrameLocks xmlns:a="http://schemas.openxmlformats.org/drawingml/2006/main" noChangeAspect="1"/>
+            </wp:cNvGraphicFramePr>
+            <a:graphic xmlns:a="http://schemas.openxmlformats.org/drawingml/2006/main">
+              <a:graphicData uri="http://schemas.openxmlformats.org/drawingml/2006/picture">
+                <pic:pic xmlns:pic="http://schemas.openxmlformats.org/drawingml/2006/picture">
+                  <pic:nvPicPr>
+                    <pic:cNvPr id="0" name=""/>
+                    <pic:cNvPicPr/>
+                  </pic:nvPicPr>
+                  <pic:blipFill>
+                    <a:blip r:embed="rId4">
+                      <a:extLst>
+                        <a:ext uri="{28A0092B-C50C-407E-A947-70E740481C1C}">
+                          <a14:useLocalDpi xmlns:a14="http://schemas.microsoft.com/office/drawing/2010/main" val="0"/>
+                        </a:ext>
+                      </a:extLst>
+                    </a:blip>
+                    <a:stretch>
+                      <a:fillRect/>
+                    </a:stretch>
+                  </pic:blipFill>
+                  <pic:spPr>
+                    <a:xfrm>
+                      <a:off x="0" y="0"/>
+                      <a:ext cx="4924424" cy="2314575"/>
+                    </a:xfrm>
+                    <a:prstGeom prst="rect">
+                      <a:avLst/>
+                    </a:prstGeom>
+                  </pic:spPr>
+                </pic:pic>
+              </a:graphicData>
+            </a:graphic>
+          </wp:inline>
+        </w:drawing>
+      </w:r>
+    </w:p>
+    <w:p>
+      <w:pPr>
+        <w:rPr>
+          <w:rFonts w:cstheme="minorHAnsi"/>
+          <w:color w:val="000000" w:themeColor="text1"/>
+          <w:lang w:val="en-GB"/>
+        </w:rPr>
+      </w:pPr>
+    </w:p>
+    <w:p>
+      <w:pPr>
+        <w:rPr>
+          <w:rFonts w:cstheme="minorHAnsi"/>
+          <w:color w:val="000000" w:themeColor="text1"/>
+          <w:lang w:val="en-GB"/>
+        </w:rPr>
+      </w:pPr>
+      <w:r>
+        <w:rPr>
+          <w:rFonts w:cstheme="minorHAnsi"/>
+          <w:b/>
+          <w:bCs/>
+          <w:color w:val="000000" w:themeColor="text1"/>
+          <w:lang w:val="en-GB"/>
+        </w:rPr>
+        <w:t xml:space="preserve">Use case descriptions: </w:t>
+      </w:r>
+    </w:p>
+    <w:p>
+      <w:pPr>
+        <w:rPr>
+          <w:rFonts w:cstheme="minorHAnsi"/>
+          <w:color w:val="000000" w:themeColor="text1"/>
+          <w:lang w:val="en-GB"/>
+        </w:rPr>
+      </w:pPr>
+      <w:r>
+        <w:rPr>
+          <w:rFonts w:cstheme="minorHAnsi"/>
+          <w:b/>
+          <w:bCs/>
+          <w:color w:val="000000" w:themeColor="text1"/>
+          <w:lang w:val="en-GB"/>
+        </w:rPr>
+        <w:t>Use case:</w:t>
+      </w:r>
+      <w:r>
+        <w:rPr>
+          <w:rFonts w:cstheme="minorHAnsi"/>
+          <w:color w:val="000000" w:themeColor="text1"/>
+          <w:lang w:val="en-GB"/>
+        </w:rPr>
+        <w:t xml:space="preserve"> Summarize text</w:t>
+      </w:r>
+    </w:p>
+    <w:p>
+      <w:pPr>
+        <w:rPr>
+          <w:rFonts w:cstheme="minorHAnsi"/>
+          <w:color w:val="000000" w:themeColor="text1"/>
+          <w:lang w:val="en-GB"/>
+        </w:rPr>
+      </w:pPr>
+      <w:r>
+        <w:rPr>
+          <w:rFonts w:cstheme="minorHAnsi"/>
+          <w:b/>
+          <w:bCs/>
+          <w:color w:val="000000" w:themeColor="text1"/>
+          <w:lang w:val="en-GB"/>
+        </w:rPr>
+        <w:t>Actor:</w:t>
+      </w:r>
+      <w:r>
+        <w:rPr>
+          <w:rFonts w:cstheme="minorHAnsi"/>
+          <w:color w:val="000000" w:themeColor="text1"/>
+          <w:lang w:val="en-GB"/>
+        </w:rPr>
+        <w:t xml:space="preserve"> User</w:t>
+      </w:r>
+    </w:p>
+    <w:p>
+      <w:pPr>
+        <w:rPr>
+          <w:rFonts w:cstheme="minorHAnsi"/>
+          <w:lang w:val="en-GB"/>
+        </w:rPr>
+      </w:pPr>
+      <w:r>
+        <w:rPr>
+          <w:rFonts w:cstheme="minorHAnsi"/>
+          <w:b/>
+          <w:bCs/>
+          <w:color w:val="000000" w:themeColor="text1"/>
+          <w:lang w:val="en-GB"/>
+        </w:rPr>
+        <w:t>Goal:</w:t>
+      </w:r>
+      <w:r>
+        <w:rPr>
+          <w:rFonts w:cstheme="minorHAnsi"/>
+          <w:color w:val="000000" w:themeColor="text1"/>
+          <w:lang w:val="en-GB"/>
+        </w:rPr>
+        <w:t xml:space="preserve"> Get a summary of text from a web page</w:t>
+      </w:r>
+    </w:p>
+    <w:p>
+      <w:pPr>
+        <w:rPr>
+          <w:rFonts w:cstheme="minorHAnsi"/>
+          <w:color w:val="000000" w:themeColor="text1"/>
+          <w:lang w:val="en-GB"/>
+        </w:rPr>
+      </w:pPr>
+      <w:r>
+        <w:rPr>
+          <w:rFonts w:cstheme="minorHAnsi"/>
+          <w:color w:val="000000" w:themeColor="text1"/>
+          <w:lang w:val="en-GB"/>
+        </w:rPr>
+        <w:t xml:space="preserve"> </w:t>
+      </w:r>
+    </w:p>
+    <w:p>
+      <w:pPr>
+        <w:rPr>
+          <w:rFonts w:cstheme="minorHAnsi"/>
+          <w:color w:val="000000" w:themeColor="text1"/>
+          <w:lang w:val="en-GB"/>
+        </w:rPr>
+      </w:pPr>
+      <w:r>
+        <w:rPr>
+          <w:rFonts w:cstheme="minorHAnsi"/>
+          <w:b/>
+          <w:bCs/>
+          <w:color w:val="000000" w:themeColor="text1"/>
+          <w:lang w:val="en-GB"/>
+        </w:rPr>
+        <w:t>Description:</w:t>
+      </w:r>
+    </w:p>
+    <w:p>
+      <w:pPr>
+        <w:rPr>
+          <w:rFonts w:cstheme="minorHAnsi"/>
+          <w:color w:val="000000" w:themeColor="text1"/>
+          <w:lang w:val="en-GB"/>
+        </w:rPr>
+      </w:pPr>
+      <w:r>
+        <w:rPr>
+          <w:rFonts w:cstheme="minorHAnsi"/>
+          <w:color w:val="000000" w:themeColor="text1"/>
+          <w:lang w:val="en-GB"/>
+        </w:rPr>
+        <w:t xml:space="preserve">- The user </w:t>
+      </w:r>
+      <w:proofErr w:type="spellStart"/>
+      <w:r>
+        <w:rPr>
+          <w:rFonts w:cstheme="minorHAnsi"/>
+          <w:color w:val="000000" w:themeColor="text1"/>
+          <w:lang w:val="en-GB"/>
+        </w:rPr>
+        <w:t>surfes</w:t>
+      </w:r>
+      <w:proofErr w:type="spellEnd"/>
+      <w:r>
+        <w:rPr>
+          <w:rFonts w:cstheme="minorHAnsi"/>
+          <w:color w:val="000000" w:themeColor="text1"/>
+          <w:lang w:val="en-GB"/>
+        </w:rPr>
+        <w:t xml:space="preserve"> webpages when the extension is loaded</w:t>
+      </w:r>
+    </w:p>
+    <w:p>
+      <w:pPr>
+        <w:rPr>
+          <w:rFonts w:cstheme="minorHAnsi"/>
+          <w:color w:val="000000" w:themeColor="text1"/>
+          <w:lang w:val="en-GB"/>
+        </w:rPr>
+      </w:pPr>
+      <w:r>
+        <w:rPr>
+          <w:rFonts w:cstheme="minorHAnsi"/>
+          <w:color w:val="000000" w:themeColor="text1"/>
+          <w:lang w:val="en-GB"/>
+        </w:rPr>
+        <w:t xml:space="preserve">- The user clicks the "Summarize" button in the extension. </w:t>
+      </w:r>
+    </w:p>
+    <w:p>
+      <w:pPr>
+        <w:rPr>
+          <w:rFonts w:cstheme="minorHAnsi"/>
+          <w:color w:val="000000" w:themeColor="text1"/>
+          <w:lang w:val="en-GB"/>
+        </w:rPr>
+      </w:pPr>
+      <w:r>
+        <w:rPr>
+          <w:rFonts w:cstheme="minorHAnsi"/>
+          <w:color w:val="000000" w:themeColor="text1"/>
+          <w:lang w:val="en-GB"/>
+        </w:rPr>
+        <w:t xml:space="preserve">- The extension </w:t>
+      </w:r>
+      <w:r>
+        <w:rPr>
+          <w:rFonts w:cstheme="minorHAnsi"/>
+          <w:color w:val="000000" w:themeColor="text1"/>
+          <w:lang w:val="en-GB"/>
+        </w:rPr>
+        <w:t>generates a summary of the content on the webpage.</w:t>
+      </w:r>
+      <w:r>
+        <w:rPr>
+          <w:rFonts w:cstheme="minorHAnsi"/>
+          <w:color w:val="000000" w:themeColor="text1"/>
+          <w:lang w:val="en-GB"/>
+        </w:rPr>
+        <w:t xml:space="preserve"> </w:t>
+      </w:r>
+    </w:p>
+    <w:p>
+      <w:pPr>
+        <w:rPr>
+          <w:rFonts w:cstheme="minorHAnsi"/>
+          <w:lang w:val="en-GB"/>
+        </w:rPr>
+      </w:pPr>
+      <w:r>
+        <w:rPr>
+          <w:rFonts w:cstheme="minorHAnsi"/>
+          <w:color w:val="000000" w:themeColor="text1"/>
+          <w:lang w:val="en-GB"/>
+        </w:rPr>
+        <w:t xml:space="preserve">- The summary is </w:t>
+      </w:r>
+      <w:r>
+        <w:rPr>
+          <w:rFonts w:cstheme="minorHAnsi"/>
+          <w:color w:val="000000" w:themeColor="text1"/>
+          <w:lang w:val="en-GB"/>
+        </w:rPr>
+        <w:t xml:space="preserve">then </w:t>
+      </w:r>
+      <w:r>
+        <w:rPr>
+          <w:rFonts w:cstheme="minorHAnsi"/>
+          <w:color w:val="000000" w:themeColor="text1"/>
+          <w:lang w:val="en-GB"/>
+        </w:rPr>
+        <w:t xml:space="preserve">displayed to the user in </w:t>
+      </w:r>
+      <w:r>
+        <w:rPr>
+          <w:rFonts w:cstheme="minorHAnsi"/>
+          <w:color w:val="000000" w:themeColor="text1"/>
+          <w:lang w:val="en-GB"/>
+        </w:rPr>
+        <w:t>the extension’s</w:t>
+      </w:r>
+      <w:r>
+        <w:rPr>
+          <w:rFonts w:cstheme="minorHAnsi"/>
+          <w:color w:val="000000" w:themeColor="text1"/>
+          <w:lang w:val="en-GB"/>
+        </w:rPr>
+        <w:t xml:space="preserve"> pop-up window.</w:t>
+      </w:r>
+    </w:p>
+    <w:p>
+      <w:pPr>
+        <w:rPr>
+          <w:rFonts w:cstheme="minorHAnsi"/>
+          <w:color w:val="000000" w:themeColor="text1"/>
+          <w:lang w:val="en-GB"/>
+        </w:rPr>
+      </w:pPr>
+      <w:r>
+        <w:rPr>
+          <w:rFonts w:cstheme="minorHAnsi"/>
+          <w:b/>
+          <w:bCs/>
+          <w:color w:val="000000" w:themeColor="text1"/>
+          <w:lang w:val="en-GB"/>
+        </w:rPr>
+        <w:t>End goal:</w:t>
+      </w:r>
+      <w:r>
+        <w:rPr>
+          <w:rFonts w:cstheme="minorHAnsi"/>
+          <w:color w:val="000000" w:themeColor="text1"/>
+          <w:lang w:val="en-GB"/>
+        </w:rPr>
+        <w:t xml:space="preserve"> The user receives a summarized version of the text content from the web page.</w:t>
+      </w:r>
+    </w:p>
+    <w:p>
+      <w:pPr>
+        <w:rPr>
+          <w:rFonts w:cstheme="minorHAnsi"/>
+          <w:color w:val="000000" w:themeColor="text1"/>
+          <w:lang w:val="en-GB"/>
+        </w:rPr>
+      </w:pPr>
+    </w:p>
+    <w:p>
+      <w:pPr>
+        <w:rPr>
+          <w:rFonts w:cstheme="minorHAnsi"/>
+          <w:color w:val="374151"/>
+          <w:lang w:val="en-GB"/>
+        </w:rPr>
+      </w:pPr>
+      <w:r>
+        <w:rPr>
+          <w:rFonts w:cstheme="minorHAnsi"/>
+          <w:b/>
+          <w:bCs/>
+          <w:lang w:val="en-GB"/>
+        </w:rPr>
+        <w:t>The use case diagram</w:t>
+      </w:r>
+      <w:r>
+        <w:rPr>
+          <w:rFonts w:cstheme="minorHAnsi"/>
+          <w:color w:val="374151"/>
+          <w:lang w:val="en-GB"/>
+        </w:rPr>
+        <w:t xml:space="preserve"> </w:t>
+      </w:r>
+      <w:r>
+        <w:rPr>
+          <w:rFonts w:cstheme="minorHAnsi"/>
+          <w:lang w:val="en-GB"/>
+        </w:rPr>
+        <w:t>shows the user interactions with the app in a simple clear way.</w:t>
+      </w:r>
+      <w:r>
+        <w:rPr>
+          <w:rFonts w:cstheme="minorHAnsi"/>
+          <w:lang w:val="en-GB"/>
+        </w:rPr>
+        <w:t xml:space="preserve"> It describes how the user will use the extension to summarize text from a web page. </w:t>
+      </w:r>
+    </w:p>
+    <w:p>
+      <w:pPr>
+        <w:rPr>
+          <w:rFonts w:cstheme="minorHAnsi"/>
+          <w:color w:val="374151"/>
+          <w:lang w:val="en-GB"/>
+        </w:rPr>
+      </w:pPr>
+    </w:p>
+    <w:p>
+      <w:pPr>
+        <w:rPr>
+          <w:rFonts w:cstheme="minorHAnsi"/>
+          <w:color w:val="374151"/>
+          <w:lang w:val="en-GB"/>
+        </w:rPr>
+      </w:pPr>
+      <w:r>
+        <w:rPr>
+          <w:rFonts w:cstheme="minorHAnsi"/>
+          <w:b/>
+          <w:bCs/>
+          <w:lang w:val="en-GB"/>
+        </w:rPr>
+        <w:t>The use case descriptions</w:t>
+      </w:r>
+      <w:r>
+        <w:rPr>
+          <w:rFonts w:cstheme="minorHAnsi"/>
+          <w:color w:val="374151"/>
+          <w:lang w:val="en-GB"/>
+        </w:rPr>
+        <w:t xml:space="preserve"> </w:t>
+      </w:r>
+      <w:r>
+        <w:rPr>
+          <w:rFonts w:cstheme="minorHAnsi"/>
+          <w:lang w:val="en-GB"/>
+        </w:rPr>
+        <w:t xml:space="preserve">provide a </w:t>
+      </w:r>
+      <w:r>
+        <w:rPr>
+          <w:rFonts w:cstheme="minorHAnsi"/>
+          <w:lang w:val="en-GB"/>
+        </w:rPr>
+        <w:t xml:space="preserve">slightly </w:t>
+      </w:r>
+      <w:r>
+        <w:rPr>
+          <w:rFonts w:cstheme="minorHAnsi"/>
+          <w:lang w:val="en-GB"/>
+        </w:rPr>
+        <w:t>more detailed description for the use case</w:t>
+      </w:r>
+      <w:r>
+        <w:rPr>
+          <w:rFonts w:cstheme="minorHAnsi"/>
+          <w:lang w:val="en-GB"/>
+        </w:rPr>
+        <w:t xml:space="preserve"> and the main goal</w:t>
+      </w:r>
+      <w:r>
+        <w:rPr>
+          <w:rFonts w:cstheme="minorHAnsi"/>
+          <w:lang w:val="en-GB"/>
+        </w:rPr>
+        <w:t xml:space="preserve">. </w:t>
+      </w:r>
+    </w:p>
+    <w:p>
+      <w:pPr>
+        <w:rPr>
+          <w:rFonts w:cstheme="minorHAnsi"/>
+          <w:b/>
+          <w:bCs/>
+          <w:color w:val="000000" w:themeColor="text1"/>
+          <w:lang w:val="en-GB"/>
+        </w:rPr>
+      </w:pPr>
+    </w:p>
+    <w:p>
+      <w:pPr>
+        <w:rPr>
+          <w:rFonts w:cstheme="minorHAnsi"/>
+          <w:b/>
+          <w:bCs/>
+          <w:color w:val="000000" w:themeColor="text1"/>
+          <w:lang w:val="en-GB"/>
+        </w:rPr>
+      </w:pPr>
+    </w:p>
+    <w:p>
+      <w:pPr>
+        <w:rPr>
+          <w:rFonts w:cstheme="minorHAnsi"/>
+          <w:b/>
+          <w:bCs/>
+          <w:color w:val="000000" w:themeColor="text1"/>
+          <w:lang w:val="en-GB"/>
+        </w:rPr>
+      </w:pPr>
+    </w:p>
+    <w:p>
+      <w:pPr>
+        <w:rPr>
+          <w:rFonts w:cstheme="minorHAnsi"/>
+          <w:b/>
+          <w:bCs/>
+          <w:color w:val="000000" w:themeColor="text1"/>
+          <w:lang w:val="en-GB"/>
+        </w:rPr>
+      </w:pPr>
+    </w:p>
+    <w:p>
+      <w:pPr>
+        <w:rPr>
+          <w:rFonts w:cstheme="minorHAnsi"/>
+          <w:b/>
+          <w:bCs/>
+          <w:color w:val="000000" w:themeColor="text1"/>
+          <w:lang w:val="en-GB"/>
+        </w:rPr>
+      </w:pPr>
+    </w:p>
+    <w:p>
+      <w:pPr>
+        <w:rPr>
+          <w:rFonts w:cstheme="minorHAnsi"/>
+          <w:b/>
+          <w:bCs/>
+          <w:color w:val="000000" w:themeColor="text1"/>
+        </w:rPr>
+      </w:pPr>
+      <w:proofErr w:type="spellStart"/>
+      <w:r>
+        <w:rPr>
+          <w:rFonts w:cstheme="minorHAnsi"/>
+          <w:b/>
+          <w:bCs/>
+          <w:color w:val="000000" w:themeColor="text1"/>
+        </w:rPr>
+        <w:lastRenderedPageBreak/>
+        <w:t>Sequence</w:t>
+      </w:r>
+      <w:proofErr w:type="spellEnd"/>
+      <w:r>
+        <w:rPr>
+          <w:rFonts w:cstheme="minorHAnsi"/>
+          <w:b/>
+          <w:bCs/>
+          <w:color w:val="000000" w:themeColor="text1"/>
+        </w:rPr>
+        <w:t xml:space="preserve"> diagram:</w:t>
+      </w:r>
+      <w:r>
+        <w:rPr>
+          <w:rFonts w:cstheme="minorHAnsi"/>
+          <w:b/>
+          <w:bCs/>
+          <w:color w:val="000000" w:themeColor="text1"/>
+        </w:rPr>
+        <w:t xml:space="preserve"> «</w:t>
+      </w:r>
+      <w:proofErr w:type="spellStart"/>
+      <w:r>
+        <w:rPr>
+          <w:rFonts w:cstheme="minorHAnsi"/>
+          <w:b/>
+          <w:bCs/>
+          <w:color w:val="000000" w:themeColor="text1"/>
+        </w:rPr>
+        <w:t>Summarize</w:t>
+      </w:r>
+      <w:proofErr w:type="spellEnd"/>
+      <w:r>
+        <w:rPr>
+          <w:rFonts w:cstheme="minorHAnsi"/>
+          <w:b/>
+          <w:bCs/>
+          <w:color w:val="000000" w:themeColor="text1"/>
+        </w:rPr>
+        <w:t xml:space="preserve"> </w:t>
+      </w:r>
+      <w:proofErr w:type="spellStart"/>
+      <w:r>
+        <w:rPr>
+          <w:rFonts w:cstheme="minorHAnsi"/>
+          <w:b/>
+          <w:bCs/>
+          <w:color w:val="000000" w:themeColor="text1"/>
+        </w:rPr>
+        <w:t>text</w:t>
+      </w:r>
+      <w:proofErr w:type="spellEnd"/>
+      <w:r>
+        <w:rPr>
+          <w:rFonts w:cstheme="minorHAnsi"/>
+          <w:b/>
+          <w:bCs/>
+          <w:color w:val="000000" w:themeColor="text1"/>
+        </w:rPr>
+        <w:t>»</w:t>
+      </w:r>
+    </w:p>
+    <w:p>
+      <w:pPr>
+        <w:rPr>
+          <w:rFonts w:cstheme="minorHAnsi"/>
+          <w:color w:val="000000" w:themeColor="text1"/>
+        </w:rPr>
+      </w:pPr>
+      <w:r>
+        <w:rPr>
+          <w:rFonts w:cstheme="minorHAnsi"/>
+          <w:noProof/>
+        </w:rPr>
+        <w:drawing>
+          <wp:inline distT="0" distB="0" distL="0" distR="0" wp14:anchorId="2C2D43D2" wp14:editId="5F8FA59B">
+            <wp:extent cx="4572000" cy="1857375"/>
+            <wp:effectExtent l="0" t="0" r="0" b="0"/>
+            <wp:docPr id="1676761938" name="Bilde 1676761938"/>
+            <wp:cNvGraphicFramePr>
+              <a:graphicFrameLocks xmlns:a="http://schemas.openxmlformats.org/drawingml/2006/main" noChangeAspect="1"/>
+            </wp:cNvGraphicFramePr>
+            <a:graphic xmlns:a="http://schemas.openxmlformats.org/drawingml/2006/main">
+              <a:graphicData uri="http://schemas.openxmlformats.org/drawingml/2006/picture">
+                <pic:pic xmlns:pic="http://schemas.openxmlformats.org/drawingml/2006/picture">
+                  <pic:nvPicPr>
+                    <pic:cNvPr id="0" name=""/>
+                    <pic:cNvPicPr/>
+                  </pic:nvPicPr>
+                  <pic:blipFill>
+                    <a:blip r:embed="rId5">
+                      <a:extLst>
+                        <a:ext uri="{28A0092B-C50C-407E-A947-70E740481C1C}">
+                          <a14:useLocalDpi xmlns:a14="http://schemas.microsoft.com/office/drawing/2010/main" val="0"/>
+                        </a:ext>
+                      </a:extLst>
+                    </a:blip>
+                    <a:stretch>
+                      <a:fillRect/>
+                    </a:stretch>
+                  </pic:blipFill>
+                  <pic:spPr>
+                    <a:xfrm>
+                      <a:off x="0" y="0"/>
+                      <a:ext cx="4572000" cy="1857375"/>
+                    </a:xfrm>
+                    <a:prstGeom prst="rect">
+                      <a:avLst/>
+                    </a:prstGeom>
+                  </pic:spPr>
+                </pic:pic>
+              </a:graphicData>
+            </a:graphic>
+          </wp:inline>
+        </w:drawing>
+      </w:r>
+    </w:p>
+    <w:p>
+      <w:pPr>
+        <w:rPr>
+          <w:rFonts w:cstheme="minorHAnsi"/>
+          <w:color w:val="374151"/>
+          <w:lang w:val="en-GB"/>
+        </w:rPr>
+      </w:pPr>
+      <w:r>
+        <w:rPr>
+          <w:rFonts w:cstheme="minorHAnsi"/>
+          <w:b/>
+          <w:bCs/>
+          <w:lang w:val="en-GB"/>
+        </w:rPr>
+        <w:t>The sequence diagram</w:t>
+      </w:r>
+      <w:r>
+        <w:rPr>
+          <w:rFonts w:cstheme="minorHAnsi"/>
+          <w:color w:val="374151"/>
+          <w:lang w:val="en-GB"/>
+        </w:rPr>
+        <w:t xml:space="preserve"> </w:t>
+      </w:r>
+      <w:r>
+        <w:rPr>
+          <w:rFonts w:cstheme="minorHAnsi"/>
+          <w:lang w:val="en-GB"/>
+        </w:rPr>
+        <w:t>provides the most detailed explanation yet. It shows the dataflow through the system. Here you can easily see how the backend communicates with the API we integrated into our extension, and ultimately shows the user the summary inside the extension-popup.</w:t>
+      </w:r>
+    </w:p>
+    <w:p>
+      <w:pPr>
+        <w:rPr>
+          <w:rFonts w:cstheme="minorHAnsi"/>
+          <w:noProof/>
+        </w:rPr>
+      </w:pPr>
+      <w:r>
+        <w:rPr>
+          <w:rFonts w:cstheme="minorHAnsi"/>
+          <w:b/>
+          <w:bCs/>
+          <w:color w:val="000000" w:themeColor="text1"/>
+        </w:rPr>
+        <w:t>Class diagram:</w:t>
+      </w:r>
+    </w:p>
+    <w:p>
+      <w:pPr>
+        <w:rPr>
+          <w:rFonts w:cstheme="minorHAnsi"/>
+        </w:rPr>
+      </w:pPr>
+      <w:r>
+        <w:rPr>
+          <w:rFonts w:cstheme="minorHAnsi"/>
+          <w:noProof/>
+        </w:rPr>
+        <w:drawing>
+          <wp:inline distT="0" distB="0" distL="0" distR="0" wp14:anchorId="60CF36A7" wp14:editId="5A929AD5">
+            <wp:extent cx="3634740" cy="4806268"/>
+            <wp:effectExtent l="0" t="0" r="3810" b="0"/>
+            <wp:docPr id="1582943603" name="Bilde 1582943603"/>
+            <wp:cNvGraphicFramePr>
+              <a:graphicFrameLocks xmlns:a="http://schemas.openxmlformats.org/drawingml/2006/main" noChangeAspect="1"/>
+            </wp:cNvGraphicFramePr>
+            <a:graphic xmlns:a="http://schemas.openxmlformats.org/drawingml/2006/main">
+              <a:graphicData uri="http://schemas.openxmlformats.org/drawingml/2006/picture">
+                <pic:pic xmlns:pic="http://schemas.openxmlformats.org/drawingml/2006/picture">
+                  <pic:nvPicPr>
+                    <pic:cNvPr id="0" name=""/>
+                    <pic:cNvPicPr/>
+                  </pic:nvPicPr>
+                  <pic:blipFill>
+                    <a:blip r:embed="rId6">
+                      <a:extLst>
+                        <a:ext uri="{28A0092B-C50C-407E-A947-70E740481C1C}">
+                          <a14:useLocalDpi xmlns:a14="http://schemas.microsoft.com/office/drawing/2010/main" val="0"/>
+                        </a:ext>
+                      </a:extLst>
+                    </a:blip>
+                    <a:stretch>
+                      <a:fillRect/>
+                    </a:stretch>
+                  </pic:blipFill>
+                  <pic:spPr>
+                    <a:xfrm>
+                      <a:off x="0" y="0"/>
+                      <a:ext cx="3644210" cy="4818791"/>
+                    </a:xfrm>
+                    <a:prstGeom prst="rect">
+                      <a:avLst/>
+                    </a:prstGeom>
+                  </pic:spPr>
+                </pic:pic>
+              </a:graphicData>
+            </a:graphic>
+          </wp:inline>
+        </w:drawing>
+      </w:r>
+    </w:p>
+    <w:p>
+      <w:pPr>
+        <w:rPr>
+          <w:rFonts w:cstheme="minorHAnsi"/>
+          <w:lang w:val="en-GB"/>
+        </w:rPr>
+      </w:pPr>
+      <w:r>
+        <w:rPr>
+          <w:rFonts w:cstheme="minorHAnsi"/>
+          <w:b/>
+          <w:bCs/>
+          <w:lang w:val="en-GB"/>
+        </w:rPr>
+        <w:t>The class diagram</w:t>
+      </w:r>
+      <w:r>
+        <w:rPr>
+          <w:rFonts w:cstheme="minorHAnsi"/>
+          <w:lang w:val="en-GB"/>
+        </w:rPr>
+        <w:t xml:space="preserve"> gives an even better understanding of how all the front-end and back-end components are working together. It is quite self-explanatory, but to describe in words:</w:t>
+      </w:r>
+      <w:r>
+        <w:rPr>
+          <w:rFonts w:cstheme="minorHAnsi"/>
+          <w:lang w:val="en-GB"/>
+        </w:rPr>
+        <w:br/>
+        <w:t xml:space="preserve">The file, app.py is where we do the connection to the OpenAI using a private </w:t>
+      </w:r>
+      <w:proofErr w:type="spellStart"/>
+      <w:r>
+        <w:rPr>
+          <w:rFonts w:cstheme="minorHAnsi"/>
+          <w:lang w:val="en-GB"/>
+        </w:rPr>
+        <w:t>OpenAi</w:t>
+      </w:r>
+      <w:proofErr w:type="spellEnd"/>
+      <w:r>
+        <w:rPr>
+          <w:rFonts w:cstheme="minorHAnsi"/>
+          <w:lang w:val="en-GB"/>
+        </w:rPr>
+        <w:t xml:space="preserve"> key. In the same </w:t>
+      </w:r>
+      <w:r>
+        <w:rPr>
+          <w:rFonts w:cstheme="minorHAnsi"/>
+          <w:lang w:val="en-GB"/>
+        </w:rPr>
+        <w:lastRenderedPageBreak/>
+        <w:t xml:space="preserve">file, we also have the router with the function “summarize/”. This does the connection to the </w:t>
+      </w:r>
+      <w:proofErr w:type="spellStart"/>
+      <w:r>
+        <w:rPr>
+          <w:rFonts w:cstheme="minorHAnsi"/>
+          <w:lang w:val="en-GB"/>
+        </w:rPr>
+        <w:t>eventlisteners</w:t>
+      </w:r>
+      <w:proofErr w:type="spellEnd"/>
+      <w:r>
+        <w:rPr>
+          <w:rFonts w:cstheme="minorHAnsi"/>
+          <w:lang w:val="en-GB"/>
+        </w:rPr>
+        <w:t xml:space="preserve"> in the </w:t>
+      </w:r>
+      <w:proofErr w:type="spellStart"/>
+      <w:r>
+        <w:rPr>
+          <w:rFonts w:cstheme="minorHAnsi"/>
+          <w:lang w:val="en-GB"/>
+        </w:rPr>
+        <w:t>javascript</w:t>
+      </w:r>
+      <w:proofErr w:type="spellEnd"/>
+      <w:r>
+        <w:rPr>
+          <w:rFonts w:cstheme="minorHAnsi"/>
+          <w:lang w:val="en-GB"/>
+        </w:rPr>
+        <w:t xml:space="preserve"> (front-end) that is also connected to the html. (The extension popup)</w:t>
+      </w:r>
+    </w:p>
+    <w:p>
+      <w:pPr>
+        <w:rPr>
+          <w:rFonts w:cstheme="minorHAnsi"/>
+          <w:lang w:val="en-GB"/>
+        </w:rPr>
+      </w:pPr>
+      <w:r>
+        <w:rPr>
+          <w:rFonts w:cstheme="minorHAnsi"/>
+          <w:lang w:val="en-GB"/>
+        </w:rPr>
+        <w:t xml:space="preserve">When the “Summarize-button” is clicked, the </w:t>
+      </w:r>
+      <w:r>
+        <w:rPr>
+          <w:rFonts w:cstheme="minorHAnsi"/>
+          <w:lang w:val="en-GB"/>
+        </w:rPr>
+        <w:t>JavaScript</w:t>
+      </w:r>
+      <w:r>
+        <w:rPr>
+          <w:rFonts w:cstheme="minorHAnsi"/>
+          <w:lang w:val="en-GB"/>
+        </w:rPr>
+        <w:t xml:space="preserve"> reads all the </w:t>
+      </w:r>
+      <w:r>
+        <w:rPr>
+          <w:rFonts w:cstheme="minorHAnsi"/>
+          <w:lang w:val="en-GB"/>
+        </w:rPr>
+        <w:t>“</w:t>
+      </w:r>
+      <w:proofErr w:type="spellStart"/>
+      <w:r>
+        <w:rPr>
+          <w:rFonts w:cstheme="minorHAnsi"/>
+          <w:lang w:val="en-GB"/>
+        </w:rPr>
+        <w:t>innerhtml</w:t>
+      </w:r>
+      <w:proofErr w:type="spellEnd"/>
+      <w:r>
+        <w:rPr>
+          <w:rFonts w:cstheme="minorHAnsi"/>
+          <w:lang w:val="en-GB"/>
+        </w:rPr>
+        <w:t>”- elements(the webpage text)</w:t>
+      </w:r>
+      <w:r>
+        <w:rPr>
+          <w:rFonts w:cstheme="minorHAnsi"/>
+          <w:lang w:val="en-GB"/>
+        </w:rPr>
+        <w:t xml:space="preserve">, sends it to the OpenAI cloud together with our prompt in app.py that tells it to </w:t>
+      </w:r>
+      <w:r>
+        <w:rPr>
+          <w:rFonts w:cstheme="minorHAnsi"/>
+          <w:lang w:val="en-GB"/>
+        </w:rPr>
+        <w:t>summarize</w:t>
+      </w:r>
+      <w:r>
+        <w:rPr>
+          <w:rFonts w:cstheme="minorHAnsi"/>
+          <w:lang w:val="en-GB"/>
+        </w:rPr>
+        <w:t xml:space="preserve"> the text. The magic happens for us in </w:t>
+      </w:r>
+      <w:proofErr w:type="spellStart"/>
+      <w:r>
+        <w:rPr>
+          <w:rFonts w:cstheme="minorHAnsi"/>
+          <w:lang w:val="en-GB"/>
+        </w:rPr>
+        <w:t>OpenAi</w:t>
+      </w:r>
+      <w:proofErr w:type="spellEnd"/>
+      <w:r>
+        <w:rPr>
+          <w:rFonts w:cstheme="minorHAnsi"/>
+          <w:lang w:val="en-GB"/>
+        </w:rPr>
+        <w:t xml:space="preserve"> on their already trained AI-model GPT-3.5 Turbo, then sends back the summarized text and displays it in the html pop-up. We also have added some extra features </w:t>
+      </w:r>
+      <w:r>
+        <w:rPr>
+          <w:rFonts w:cstheme="minorHAnsi"/>
+          <w:lang w:val="en-GB"/>
+        </w:rPr>
+        <w:t>that gives the user the opportunity to change language (for both translation and displayed text), copy the text to clipboard and download the text as a file.”</w:t>
+      </w:r>
+    </w:p>
+    <w:p>
+      <w:pPr>
+        <w:rPr>
+          <w:rFonts w:cstheme="minorHAnsi"/>
+          <w:lang w:val="en-GB"/>
+        </w:rPr>
+      </w:pPr>
+    </w:p>
+    <w:p>
+      <w:pPr>
+        <w:rPr>
+          <w:rFonts w:cstheme="minorHAnsi"/>
+          <w:b/>
+          <w:bCs/>
+          <w:lang w:val="en-GB"/>
+        </w:rPr>
+      </w:pPr>
+      <w:r>
+        <w:rPr>
+          <w:rFonts w:cstheme="minorHAnsi"/>
           <w:b/>
           <w:bCs/>
           <w:lang w:val="en-GB"/>
@@ -487,13 +1621,15 @@
     <w:p>
       <w:pPr>
         <w:rPr>
-          <w:b/>
-          <w:bCs/>
-          <w:lang w:val="en-GB"/>
-        </w:rPr>
-      </w:pPr>
-      <w:r>
-        <w:rPr>
+          <w:rFonts w:cstheme="minorHAnsi"/>
+          <w:b/>
+          <w:bCs/>
+          <w:lang w:val="en-GB"/>
+        </w:rPr>
+      </w:pPr>
+      <w:r>
+        <w:rPr>
+          <w:rFonts w:cstheme="minorHAnsi"/>
           <w:b/>
           <w:bCs/>
           <w:lang w:val="en-GB"/>
@@ -502,6 +1638,7 @@
       </w:r>
       <w:r>
         <w:rPr>
+          <w:rFonts w:cstheme="minorHAnsi"/>
           <w:b/>
           <w:bCs/>
           <w:lang w:val="en-GB"/>
@@ -510,6 +1647,7 @@
       </w:r>
       <w:r>
         <w:rPr>
+          <w:rFonts w:cstheme="minorHAnsi"/>
           <w:b/>
           <w:bCs/>
           <w:lang w:val="en-GB"/>
@@ -520,53 +1658,62 @@
     <w:p>
       <w:pPr>
         <w:rPr>
-          <w:lang w:val="en-GB"/>
-        </w:rPr>
-      </w:pPr>
-      <w:r>
-        <w:rPr>
+          <w:rFonts w:cstheme="minorHAnsi"/>
+          <w:lang w:val="en-GB"/>
+        </w:rPr>
+      </w:pPr>
+      <w:r>
+        <w:rPr>
+          <w:rFonts w:cstheme="minorHAnsi"/>
           <w:lang w:val="en-GB"/>
         </w:rPr>
         <w:t xml:space="preserve">During the integration phase, we identified a token constraint in the GPT-3.5 Turbo model. </w:t>
       </w:r>
       <w:r>
         <w:rPr>
+          <w:rFonts w:cstheme="minorHAnsi"/>
           <w:lang w:val="en-GB"/>
         </w:rPr>
         <w:t>If an article was too long,</w:t>
       </w:r>
       <w:r>
         <w:rPr>
+          <w:rFonts w:cstheme="minorHAnsi"/>
           <w:lang w:val="en-GB"/>
         </w:rPr>
         <w:t xml:space="preserve"> all the words on the page would not be </w:t>
       </w:r>
       <w:r>
         <w:rPr>
+          <w:rFonts w:cstheme="minorHAnsi"/>
           <w:lang w:val="en-GB"/>
         </w:rPr>
         <w:t>handed</w:t>
       </w:r>
       <w:r>
         <w:rPr>
+          <w:rFonts w:cstheme="minorHAnsi"/>
           <w:lang w:val="en-GB"/>
         </w:rPr>
         <w:t>, leading to a</w:t>
       </w:r>
       <w:r>
         <w:rPr>
+          <w:rFonts w:cstheme="minorHAnsi"/>
           <w:lang w:val="en-GB"/>
         </w:rPr>
         <w:t xml:space="preserve"> thrown</w:t>
       </w:r>
       <w:r>
         <w:rPr>
+          <w:rFonts w:cstheme="minorHAnsi"/>
           <w:lang w:val="en-GB"/>
         </w:rPr>
         <w:t xml:space="preserve"> exception</w:t>
       </w:r>
       <w:r>
         <w:rPr>
+          <w:rFonts w:cstheme="minorHAnsi"/>
           <w:lang w:val="en-GB"/>
         </w:rPr>
         <w:t>. Changing to GPT4 helped, but this is a more expensive model, so we chose another solution for this problem.</w:t>
@@ -575,530 +1722,610 @@
     <w:p>
       <w:pPr>
         <w:rPr>
-          <w:lang w:val="en-GB"/>
-        </w:rPr>
-      </w:pPr>
-      <w:r>
-        <w:rPr>
+          <w:rFonts w:cstheme="minorHAnsi"/>
+          <w:lang w:val="en-GB"/>
+        </w:rPr>
+      </w:pPr>
+      <w:r>
+        <w:rPr>
+          <w:rFonts w:cstheme="minorHAnsi"/>
+          <w:lang w:val="en-GB"/>
+        </w:rPr>
+        <w:t>We chose to</w:t>
+      </w:r>
+      <w:r>
+        <w:rPr>
+          <w:rFonts w:cstheme="minorHAnsi"/>
+          <w:lang w:val="en-GB"/>
+        </w:rPr>
+        <w:t xml:space="preserve"> truncate the input text to fit within the model's acceptable range, ensuring the essence of the content was retained</w:t>
+      </w:r>
+      <w:r>
+        <w:rPr>
+          <w:rFonts w:cstheme="minorHAnsi"/>
+          <w:lang w:val="en-GB"/>
+        </w:rPr>
+        <w:t>. So basically</w:t>
+      </w:r>
+      <w:r>
+        <w:rPr>
+          <w:rFonts w:cstheme="minorHAnsi"/>
+          <w:lang w:val="en-GB"/>
+        </w:rPr>
+        <w:t>, i</w:t>
+      </w:r>
+      <w:r>
+        <w:rPr>
+          <w:rFonts w:cstheme="minorHAnsi"/>
+          <w:lang w:val="en-GB"/>
+        </w:rPr>
+        <w:t xml:space="preserve">f the </w:t>
+      </w:r>
+      <w:r>
+        <w:rPr>
+          <w:rFonts w:cstheme="minorHAnsi"/>
+          <w:lang w:val="en-GB"/>
+        </w:rPr>
+        <w:t>article was short enough to be summarized without being truncated, it just summarized as normal,</w:t>
+      </w:r>
+    </w:p>
+    <w:p>
+      <w:pPr>
+        <w:rPr>
+          <w:rFonts w:cstheme="minorHAnsi"/>
+          <w:lang w:val="en-GB"/>
+        </w:rPr>
+      </w:pPr>
+      <w:r>
+        <w:rPr>
+          <w:rFonts w:cstheme="minorHAnsi"/>
+          <w:lang w:val="en-GB"/>
+        </w:rPr>
+        <w:t xml:space="preserve">but if the article was too large, </w:t>
+      </w:r>
+      <w:r>
+        <w:rPr>
+          <w:rFonts w:cstheme="minorHAnsi"/>
+          <w:lang w:val="en-GB"/>
+        </w:rPr>
+        <w:t>the</w:t>
+      </w:r>
+      <w:r>
+        <w:rPr>
+          <w:rFonts w:cstheme="minorHAnsi"/>
           <w:lang w:val="en-GB"/>
         </w:rPr>
         <w:t xml:space="preserve"> </w:t>
       </w:r>
       <w:r>
         <w:rPr>
-          <w:lang w:val="en-GB"/>
-        </w:rPr>
-        <w:t>We chose to</w:t>
-      </w:r>
-      <w:r>
-        <w:rPr>
-          <w:lang w:val="en-GB"/>
-        </w:rPr>
-        <w:t xml:space="preserve"> truncate the input text to fit within the model's acceptable range, ensuring the essence of the content was retained</w:t>
-      </w:r>
-      <w:r>
-        <w:rPr>
-          <w:lang w:val="en-GB"/>
-        </w:rPr>
-        <w:t>. So basically:</w:t>
-      </w:r>
-    </w:p>
-    <w:p>
-      <w:pPr>
-        <w:rPr>
-          <w:lang w:val="en-GB"/>
-        </w:rPr>
-      </w:pPr>
-      <w:r>
-        <w:rPr>
-          <w:lang w:val="en-GB"/>
-        </w:rPr>
-        <w:t xml:space="preserve">If the </w:t>
-      </w:r>
-      <w:r>
-        <w:rPr>
-          <w:lang w:val="en-GB"/>
-        </w:rPr>
-        <w:t>article was short enough to be summarized without being truncated, it just summarized as normal,</w:t>
-      </w:r>
-    </w:p>
-    <w:p>
-      <w:pPr>
-        <w:rPr>
-          <w:lang w:val="en-GB"/>
-        </w:rPr>
-      </w:pPr>
-      <w:r>
-        <w:rPr>
-          <w:lang w:val="en-GB"/>
-        </w:rPr>
-        <w:t xml:space="preserve">but if the article was too large, </w:t>
-      </w:r>
-      <w:proofErr w:type="gramStart"/>
-      <w:r>
-        <w:rPr>
-          <w:lang w:val="en-GB"/>
-        </w:rPr>
-        <w:t>a the</w:t>
-      </w:r>
-      <w:proofErr w:type="gramEnd"/>
-      <w:r>
-        <w:rPr>
+          <w:rFonts w:cstheme="minorHAnsi"/>
+          <w:lang w:val="en-GB"/>
+        </w:rPr>
+        <w:t>input-text would be truncated, summarized and with a warning printed after</w:t>
+      </w:r>
+      <w:r>
+        <w:rPr>
+          <w:rFonts w:cstheme="minorHAnsi"/>
+          <w:lang w:val="en-GB"/>
+        </w:rPr>
+        <w:t>:</w:t>
+      </w:r>
+      <w:r>
+        <w:rPr>
+          <w:rFonts w:cstheme="minorHAnsi"/>
           <w:lang w:val="en-GB"/>
         </w:rPr>
         <w:t xml:space="preserve"> </w:t>
       </w:r>
       <w:r>
         <w:rPr>
-          <w:lang w:val="en-GB"/>
-        </w:rPr>
-        <w:t>input-text would be truncated, summarized and with a warning printed after</w:t>
-      </w:r>
-      <w:r>
-        <w:rPr>
+          <w:rFonts w:cstheme="minorHAnsi"/>
+          <w:lang w:val="en-GB"/>
+        </w:rPr>
+        <w:t>«</w:t>
+      </w:r>
+      <w:r>
+        <w:rPr>
+          <w:rFonts w:cstheme="minorHAnsi"/>
+          <w:color w:val="000000"/>
+          <w:lang w:val="en-GB"/>
+        </w:rPr>
+        <w:t xml:space="preserve">This summary is based on a truncated text. Please upgrade to a premium subscription for complete text </w:t>
+      </w:r>
+      <w:r>
+        <w:rPr>
+          <w:rFonts w:cstheme="minorHAnsi"/>
+          <w:color w:val="000000"/>
+          <w:lang w:val="en-GB"/>
+        </w:rPr>
+        <w:t>summaries.</w:t>
+      </w:r>
+      <w:r>
+        <w:rPr>
+          <w:rFonts w:cstheme="minorHAnsi"/>
+          <w:lang w:val="en-GB"/>
+        </w:rPr>
+        <w:t xml:space="preserve"> »</w:t>
+      </w:r>
+    </w:p>
+    <w:p>
+      <w:pPr>
+        <w:rPr>
+          <w:lang w:val="en-GB"/>
+        </w:rPr>
+      </w:pPr>
+      <w:r>
+        <w:rPr>
+          <w:lang w:val="en-GB"/>
+        </w:rPr>
+        <w:t>Another possible solution would be to scan and divide the entire page into fitting parts within the limit and summarize them bit by bit, but we have not implemented this</w:t>
+      </w:r>
+      <w:r>
+        <w:rPr>
+          <w:lang w:val="en-GB"/>
+        </w:rPr>
+        <w:t>, as we think the summarization time would  be too long.</w:t>
+      </w:r>
+    </w:p>
+    <w:p>
+      <w:pPr>
+        <w:rPr>
+          <w:rFonts w:cstheme="minorHAnsi"/>
+          <w:lang w:val="en-GB"/>
+        </w:rPr>
+      </w:pPr>
+    </w:p>
+    <w:p>
+      <w:pPr>
+        <w:rPr>
+          <w:rFonts w:cstheme="minorHAnsi"/>
+          <w:b/>
+          <w:bCs/>
+          <w:lang w:val="en-GB"/>
+        </w:rPr>
+      </w:pPr>
+      <w:r>
+        <w:rPr>
+          <w:rFonts w:cstheme="minorHAnsi"/>
+          <w:b/>
+          <w:bCs/>
+          <w:lang w:val="en-GB"/>
+        </w:rPr>
+        <w:t>User Experience</w:t>
+      </w:r>
+      <w:r>
+        <w:rPr>
+          <w:rFonts w:cstheme="minorHAnsi"/>
+          <w:b/>
+          <w:bCs/>
+          <w:lang w:val="en-GB"/>
+        </w:rPr>
+        <w:t xml:space="preserve"> flaws</w:t>
+      </w:r>
+      <w:r>
+        <w:rPr>
+          <w:rFonts w:cstheme="minorHAnsi"/>
+          <w:b/>
+          <w:bCs/>
           <w:lang w:val="en-GB"/>
         </w:rPr>
         <w:t>:</w:t>
       </w:r>
-      <w:r>
-        <w:rPr>
+    </w:p>
+    <w:p>
+      <w:pPr>
+        <w:rPr>
+          <w:rFonts w:cstheme="minorHAnsi"/>
+          <w:lang w:val="en-GB"/>
+        </w:rPr>
+      </w:pPr>
+      <w:r>
+        <w:rPr>
+          <w:rFonts w:cstheme="minorHAnsi"/>
+          <w:lang w:val="en-GB"/>
+        </w:rPr>
+        <w:t>It was a delight when we got the first sum</w:t>
+      </w:r>
+      <w:r>
+        <w:rPr>
+          <w:rFonts w:cstheme="minorHAnsi"/>
+          <w:lang w:val="en-GB"/>
+        </w:rPr>
+        <w:t xml:space="preserve">mary to work. However, we </w:t>
+      </w:r>
+      <w:r>
+        <w:rPr>
+          <w:rFonts w:cstheme="minorHAnsi"/>
+          <w:lang w:val="en-GB"/>
+        </w:rPr>
+        <w:t xml:space="preserve">noticed </w:t>
+      </w:r>
+      <w:r>
+        <w:rPr>
+          <w:rFonts w:cstheme="minorHAnsi"/>
+          <w:lang w:val="en-GB"/>
+        </w:rPr>
+        <w:t>several things that needed improvement.</w:t>
+      </w:r>
+    </w:p>
+    <w:p>
+      <w:pPr>
+        <w:rPr>
+          <w:rFonts w:cstheme="minorHAnsi"/>
+          <w:lang w:val="en-GB"/>
+        </w:rPr>
+      </w:pPr>
+      <w:r>
+        <w:rPr>
+          <w:rFonts w:cstheme="minorHAnsi"/>
+          <w:lang w:val="en-GB"/>
+        </w:rPr>
+        <w:t>Through a lot of testing,</w:t>
+      </w:r>
+      <w:r>
+        <w:rPr>
+          <w:rFonts w:cstheme="minorHAnsi"/>
+          <w:lang w:val="en-GB"/>
+        </w:rPr>
+        <w:t xml:space="preserve"> we </w:t>
+      </w:r>
+      <w:r>
+        <w:rPr>
+          <w:rFonts w:cstheme="minorHAnsi"/>
+          <w:lang w:val="en-GB"/>
+        </w:rPr>
+        <w:t>adjusted the design and added some new features to improve the user experience.</w:t>
+      </w:r>
+      <w:r>
+        <w:rPr>
+          <w:rFonts w:cstheme="minorHAnsi"/>
           <w:lang w:val="en-GB"/>
         </w:rPr>
         <w:t xml:space="preserve"> </w:t>
       </w:r>
       <w:r>
         <w:rPr>
-          <w:lang w:val="en-GB"/>
-        </w:rPr>
-        <w:t>«</w:t>
-      </w:r>
-      <w:r>
-        <w:rPr>
-          <w:rFonts w:ascii="Arial" w:hAnsi="Arial" w:cs="Arial"/>
-          <w:color w:val="000000"/>
-          <w:sz w:val="18"/>
-          <w:szCs w:val="18"/>
-          <w:lang w:val="en-GB"/>
-        </w:rPr>
-        <w:t xml:space="preserve">This summary is based on a truncated text. Please upgrade to a premium subscription for complete text </w:t>
-      </w:r>
-      <w:proofErr w:type="gramStart"/>
-      <w:r>
-        <w:rPr>
-          <w:rFonts w:ascii="Arial" w:hAnsi="Arial" w:cs="Arial"/>
-          <w:color w:val="000000"/>
-          <w:sz w:val="18"/>
-          <w:szCs w:val="18"/>
-          <w:lang w:val="en-GB"/>
-        </w:rPr>
-        <w:t>summaries.</w:t>
-      </w:r>
-      <w:r>
-        <w:rPr>
-          <w:lang w:val="en-GB"/>
-        </w:rPr>
-        <w:t>»</w:t>
-      </w:r>
-      <w:proofErr w:type="gramEnd"/>
-    </w:p>
-    <w:p>
-      <w:pPr>
-        <w:rPr>
-          <w:b/>
-          <w:bCs/>
-          <w:lang w:val="en-GB"/>
-        </w:rPr>
-      </w:pPr>
-      <w:r>
-        <w:rPr>
+          <w:rFonts w:cstheme="minorHAnsi"/>
+          <w:lang w:val="en-GB"/>
+        </w:rPr>
+        <w:t>For example, the summarization-process takes roughly 10-15 seconds (which is slightly slower than expected), so we added a blinking text</w:t>
+      </w:r>
+      <w:r>
+        <w:rPr>
+          <w:rFonts w:cstheme="minorHAnsi"/>
+          <w:lang w:val="en-GB"/>
+        </w:rPr>
+        <w:t xml:space="preserve"> to show the user that the process is being handled. </w:t>
+      </w:r>
+      <w:r>
+        <w:rPr>
+          <w:rFonts w:cstheme="minorHAnsi"/>
+          <w:lang w:val="en-GB"/>
+        </w:rPr>
+        <w:t xml:space="preserve">Another idea was to </w:t>
+      </w:r>
+      <w:r>
+        <w:rPr>
+          <w:rFonts w:cstheme="minorHAnsi"/>
+          <w:lang w:val="en-GB"/>
+        </w:rPr>
+        <w:t xml:space="preserve">simulate a real-time text writing similar to ChatGPT, </w:t>
+      </w:r>
+      <w:r>
+        <w:rPr>
+          <w:rFonts w:cstheme="minorHAnsi"/>
+          <w:lang w:val="en-GB"/>
+        </w:rPr>
+        <w:t>but we had some performance issues regarding quality of the summary, which led us to discarding that idea.</w:t>
+      </w:r>
+    </w:p>
+    <w:p>
+      <w:pPr>
+        <w:rPr>
+          <w:rFonts w:cstheme="minorHAnsi"/>
+          <w:lang w:val="en-GB"/>
+        </w:rPr>
+      </w:pPr>
+      <w:r>
+        <w:rPr>
+          <w:rFonts w:cstheme="minorHAnsi"/>
+          <w:lang w:val="en-GB"/>
+        </w:rPr>
+        <w:t xml:space="preserve">And as mentioned earlier, we also </w:t>
+      </w:r>
+      <w:r>
+        <w:rPr>
+          <w:rFonts w:cstheme="minorHAnsi"/>
+          <w:lang w:val="en-GB"/>
+        </w:rPr>
+        <w:t xml:space="preserve">added buttons that let you </w:t>
+      </w:r>
+      <w:r>
+        <w:rPr>
+          <w:rFonts w:cstheme="minorHAnsi"/>
+          <w:lang w:val="en-GB"/>
+        </w:rPr>
+        <w:t xml:space="preserve">copy the text to the clipboard, download as a txt file, and refresh the summary. </w:t>
+      </w:r>
+      <w:r>
+        <w:rPr>
+          <w:rFonts w:cstheme="minorHAnsi"/>
+          <w:lang w:val="en-GB"/>
+        </w:rPr>
+        <w:t xml:space="preserve">These functions were made in popup.js and </w:t>
+      </w:r>
+      <w:r>
+        <w:rPr>
+          <w:rFonts w:cstheme="minorHAnsi"/>
+          <w:lang w:val="en-GB"/>
+        </w:rPr>
+        <w:t>popup.html.</w:t>
+      </w:r>
+    </w:p>
+    <w:p>
+      <w:pPr>
+        <w:rPr>
+          <w:rFonts w:cstheme="minorHAnsi"/>
+          <w:lang w:val="en-GB"/>
+        </w:rPr>
+      </w:pPr>
+      <w:r>
+        <w:rPr>
+          <w:rFonts w:cstheme="minorHAnsi"/>
+          <w:lang w:val="en-GB"/>
+        </w:rPr>
+        <w:t>At first, we tried</w:t>
+      </w:r>
+      <w:r>
+        <w:rPr>
+          <w:rFonts w:cstheme="minorHAnsi"/>
+          <w:lang w:val="en-GB"/>
+        </w:rPr>
+        <w:t xml:space="preserve"> to make a language detector that detects the language of the input-text and makes sure the output text is the same language. This worked. </w:t>
+      </w:r>
+      <w:r>
+        <w:rPr>
+          <w:rFonts w:cstheme="minorHAnsi"/>
+          <w:lang w:val="en-GB"/>
+        </w:rPr>
+        <w:t>However,</w:t>
+      </w:r>
+      <w:r>
+        <w:rPr>
+          <w:rFonts w:cstheme="minorHAnsi"/>
+          <w:lang w:val="en-GB"/>
+        </w:rPr>
+        <w:t xml:space="preserve"> </w:t>
+      </w:r>
+      <w:r>
+        <w:rPr>
+          <w:rFonts w:cstheme="minorHAnsi"/>
+          <w:lang w:val="en-GB"/>
+        </w:rPr>
+        <w:t xml:space="preserve">we figured that by giving </w:t>
+      </w:r>
+      <w:r>
+        <w:rPr>
+          <w:rFonts w:cstheme="minorHAnsi"/>
+          <w:lang w:val="en-GB"/>
+        </w:rPr>
+        <w:t>the user</w:t>
+      </w:r>
+      <w:r>
+        <w:rPr>
+          <w:rFonts w:cstheme="minorHAnsi"/>
+          <w:lang w:val="en-GB"/>
+        </w:rPr>
+        <w:t xml:space="preserve"> the chance</w:t>
+      </w:r>
+      <w:r>
+        <w:rPr>
+          <w:rFonts w:cstheme="minorHAnsi"/>
+          <w:lang w:val="en-GB"/>
+        </w:rPr>
+        <w:t xml:space="preserve"> to select between English and Norwegian </w:t>
+      </w:r>
+      <w:r>
+        <w:rPr>
+          <w:rFonts w:cstheme="minorHAnsi"/>
+          <w:lang w:val="en-GB"/>
+        </w:rPr>
+        <w:t>summaries</w:t>
+      </w:r>
+      <w:r>
+        <w:rPr>
+          <w:rFonts w:cstheme="minorHAnsi"/>
+          <w:lang w:val="en-GB"/>
+        </w:rPr>
+        <w:t xml:space="preserve"> himself would be an even better user experience</w:t>
+      </w:r>
+      <w:r>
+        <w:rPr>
+          <w:rFonts w:cstheme="minorHAnsi"/>
+          <w:lang w:val="en-GB"/>
+        </w:rPr>
+        <w:t>.</w:t>
+      </w:r>
+    </w:p>
+    <w:p>
+      <w:pPr>
+        <w:rPr>
+          <w:rFonts w:cstheme="minorHAnsi"/>
+          <w:b/>
+          <w:bCs/>
+          <w:lang w:val="en-GB"/>
+        </w:rPr>
+      </w:pPr>
+      <w:r>
+        <w:rPr>
+          <w:rFonts w:cstheme="minorHAnsi"/>
           <w:b/>
           <w:bCs/>
           <w:lang w:val="en-GB"/>
         </w:rPr>
         <w:lastRenderedPageBreak/>
-        <w:t>Extension User Experience:</w:t>
-      </w:r>
-    </w:p>
-    <w:p>
-      <w:pPr>
-        <w:rPr>
-          <w:lang w:val="en-GB"/>
-        </w:rPr>
-      </w:pPr>
-      <w:r>
-        <w:rPr>
-          <w:lang w:val="en-GB"/>
-        </w:rPr>
-        <w:t>It was a delight when we got the first sum</w:t>
-      </w:r>
-      <w:r>
-        <w:rPr>
-          <w:lang w:val="en-GB"/>
-        </w:rPr>
-        <w:t xml:space="preserve">mary to work. However, we </w:t>
-      </w:r>
-      <w:r>
-        <w:rPr>
-          <w:lang w:val="en-GB"/>
-        </w:rPr>
-        <w:t xml:space="preserve">noticed </w:t>
-      </w:r>
-      <w:r>
-        <w:rPr>
-          <w:lang w:val="en-GB"/>
-        </w:rPr>
-        <w:t>several things that needed improvement.</w:t>
-      </w:r>
-    </w:p>
-    <w:p>
-      <w:pPr>
-        <w:rPr>
-          <w:lang w:val="en-GB"/>
-        </w:rPr>
-      </w:pPr>
-      <w:r>
-        <w:rPr>
-          <w:lang w:val="en-GB"/>
-        </w:rPr>
-        <w:t>Through a lot of testing,</w:t>
-      </w:r>
-      <w:r>
-        <w:rPr>
-          <w:lang w:val="en-GB"/>
-        </w:rPr>
-        <w:t xml:space="preserve"> we </w:t>
-      </w:r>
-      <w:r>
-        <w:rPr>
-          <w:lang w:val="en-GB"/>
-        </w:rPr>
-        <w:t>adjusted the design and added some new features to improve the user experience.</w:t>
-      </w:r>
-    </w:p>
-    <w:p>
-      <w:pPr>
-        <w:rPr>
-          <w:lang w:val="en-GB"/>
-        </w:rPr>
-      </w:pPr>
-      <w:r>
-        <w:rPr>
-          <w:lang w:val="en-GB"/>
-        </w:rPr>
-        <w:t>For example, the summarization-process takes roughly 10-15 seconds (which is slightly slower than expected), so we added a blinking text</w:t>
-      </w:r>
-      <w:r>
-        <w:rPr>
-          <w:lang w:val="en-GB"/>
-        </w:rPr>
-        <w:t xml:space="preserve"> to show the user that the process is being handled. </w:t>
-      </w:r>
-      <w:r>
-        <w:rPr>
-          <w:lang w:val="en-GB"/>
-        </w:rPr>
-        <w:t xml:space="preserve">Another idea was to </w:t>
-      </w:r>
-      <w:r>
-        <w:rPr>
-          <w:lang w:val="en-GB"/>
-        </w:rPr>
-        <w:t xml:space="preserve">simulate a real-time text writing </w:t>
-      </w:r>
-      <w:proofErr w:type="gramStart"/>
-      <w:r>
-        <w:rPr>
-          <w:lang w:val="en-GB"/>
-        </w:rPr>
-        <w:t>similar to</w:t>
-      </w:r>
-      <w:proofErr w:type="gramEnd"/>
-      <w:r>
-        <w:rPr>
-          <w:lang w:val="en-GB"/>
-        </w:rPr>
-        <w:t xml:space="preserve"> ChatGPT, </w:t>
-      </w:r>
-      <w:r>
-        <w:rPr>
-          <w:lang w:val="en-GB"/>
-        </w:rPr>
-        <w:t>but we had some performance issues regarding quality of the summary, which led us to discarding that idea.</w:t>
-      </w:r>
-    </w:p>
-    <w:p>
-      <w:pPr>
-        <w:rPr>
-          <w:lang w:val="en-GB"/>
-        </w:rPr>
-      </w:pPr>
-      <w:r>
-        <w:rPr>
-          <w:lang w:val="en-GB"/>
-        </w:rPr>
-        <w:t xml:space="preserve">We also added buttons that let you </w:t>
-      </w:r>
-      <w:r>
-        <w:rPr>
-          <w:lang w:val="en-GB"/>
-        </w:rPr>
-        <w:t xml:space="preserve">copy the text to the clipboard, download as a txt file, and refresh the summary. </w:t>
-      </w:r>
-      <w:r>
-        <w:rPr>
-          <w:lang w:val="en-GB"/>
-        </w:rPr>
-        <w:t xml:space="preserve">These functions were made in popup.js and </w:t>
-      </w:r>
-      <w:r>
-        <w:rPr>
-          <w:lang w:val="en-GB"/>
-        </w:rPr>
-        <w:t>popup.html.</w:t>
-      </w:r>
-    </w:p>
-    <w:p>
-      <w:pPr>
-        <w:rPr>
-          <w:lang w:val="en-GB"/>
-        </w:rPr>
-      </w:pPr>
-      <w:r>
-        <w:rPr>
+        <w:t>Conclusion:</w:t>
+      </w:r>
+    </w:p>
+    <w:p>
+      <w:pPr>
+        <w:rPr>
+          <w:rFonts w:cstheme="minorHAnsi"/>
+          <w:lang w:val="en-GB"/>
+        </w:rPr>
+      </w:pPr>
+      <w:r>
+        <w:rPr>
+          <w:rFonts w:cstheme="minorHAnsi"/>
+          <w:lang w:val="en-GB"/>
+        </w:rPr>
+        <w:t xml:space="preserve">This was a very fun and interesting project that we are proud of. </w:t>
+      </w:r>
+      <w:r>
+        <w:rPr>
+          <w:rFonts w:cstheme="minorHAnsi"/>
+          <w:lang w:val="en-GB"/>
+        </w:rPr>
+        <w:t>It’s impressive that</w:t>
+      </w:r>
+      <w:r>
+        <w:rPr>
+          <w:rFonts w:cstheme="minorHAnsi"/>
+          <w:lang w:val="en-GB"/>
+        </w:rPr>
+        <w:t xml:space="preserve"> such a great asset</w:t>
+      </w:r>
+      <w:r>
+        <w:rPr>
+          <w:rFonts w:cstheme="minorHAnsi"/>
+          <w:lang w:val="en-GB"/>
+        </w:rPr>
+        <w:t xml:space="preserve"> as the GPT</w:t>
+      </w:r>
+      <w:r>
+        <w:rPr>
+          <w:rFonts w:cstheme="minorHAnsi"/>
+          <w:lang w:val="en-GB"/>
+        </w:rPr>
+        <w:t xml:space="preserve">-3.5 Turbo </w:t>
+      </w:r>
+      <w:r>
+        <w:rPr>
+          <w:rFonts w:cstheme="minorHAnsi"/>
+          <w:lang w:val="en-GB"/>
+        </w:rPr>
+        <w:t xml:space="preserve">API </w:t>
+      </w:r>
+      <w:r>
+        <w:rPr>
+          <w:rFonts w:cstheme="minorHAnsi"/>
+          <w:lang w:val="en-GB"/>
+        </w:rPr>
+        <w:t>could</w:t>
+      </w:r>
+      <w:r>
+        <w:rPr>
+          <w:rFonts w:cstheme="minorHAnsi"/>
+          <w:lang w:val="en-GB"/>
+        </w:rPr>
+        <w:t xml:space="preserve"> relatively easily be </w:t>
+      </w:r>
+      <w:r>
+        <w:rPr>
+          <w:rFonts w:cstheme="minorHAnsi"/>
+          <w:lang w:val="en-GB"/>
+        </w:rPr>
+        <w:t>integrated into our web</w:t>
+      </w:r>
+      <w:r>
+        <w:rPr>
+          <w:rFonts w:cstheme="minorHAnsi"/>
+          <w:lang w:val="en-GB"/>
+        </w:rPr>
+        <w:t xml:space="preserve"> extension </w:t>
+      </w:r>
+      <w:r>
+        <w:rPr>
+          <w:rFonts w:cstheme="minorHAnsi"/>
+          <w:lang w:val="en-GB"/>
+        </w:rPr>
+        <w:t>app</w:t>
+      </w:r>
+      <w:r>
+        <w:rPr>
+          <w:rFonts w:cstheme="minorHAnsi"/>
+          <w:lang w:val="en-GB"/>
+        </w:rPr>
+        <w:t>.</w:t>
+      </w:r>
+    </w:p>
+    <w:p>
+      <w:pPr>
+        <w:rPr>
+          <w:rFonts w:cstheme="minorHAnsi"/>
+          <w:lang w:val="en-GB"/>
+        </w:rPr>
+      </w:pPr>
+      <w:r>
+        <w:rPr>
+          <w:rFonts w:cstheme="minorHAnsi"/>
           <w:lang w:val="en-GB"/>
         </w:rPr>
         <w:t>We</w:t>
       </w:r>
       <w:r>
         <w:rPr>
+          <w:rFonts w:cstheme="minorHAnsi"/>
+          <w:lang w:val="en-GB"/>
+        </w:rPr>
+        <w:t xml:space="preserve"> have learned a lot</w:t>
+      </w:r>
+      <w:r>
+        <w:rPr>
+          <w:rFonts w:cstheme="minorHAnsi"/>
+          <w:lang w:val="en-GB"/>
+        </w:rPr>
+        <w:t xml:space="preserve"> with this project, and </w:t>
+      </w:r>
+      <w:r>
+        <w:rPr>
+          <w:rFonts w:cstheme="minorHAnsi"/>
+          <w:lang w:val="en-GB"/>
+        </w:rPr>
+        <w:t xml:space="preserve">knowing how to integrate a Generative AI-Powered </w:t>
+      </w:r>
+      <w:r>
+        <w:rPr>
+          <w:rFonts w:cstheme="minorHAnsi"/>
+          <w:lang w:val="en-GB"/>
+        </w:rPr>
+        <w:t xml:space="preserve">API into our applications really </w:t>
+      </w:r>
+      <w:r>
+        <w:rPr>
+          <w:rFonts w:cstheme="minorHAnsi"/>
+          <w:lang w:val="en-GB"/>
+        </w:rPr>
+        <w:t>opens</w:t>
+      </w:r>
+      <w:r>
+        <w:rPr>
+          <w:rFonts w:cstheme="minorHAnsi"/>
           <w:lang w:val="en-GB"/>
         </w:rPr>
         <w:t xml:space="preserve"> </w:t>
       </w:r>
-      <w:proofErr w:type="gramStart"/>
-      <w:r>
-        <w:rPr>
-          <w:lang w:val="en-GB"/>
-        </w:rPr>
-        <w:t>tries</w:t>
-      </w:r>
-      <w:proofErr w:type="gramEnd"/>
-      <w:r>
-        <w:rPr>
-          <w:lang w:val="en-GB"/>
-        </w:rPr>
-        <w:t xml:space="preserve"> first to make a language detector that detects the language of the input-text and makes sure the output text is the same language. This worked. </w:t>
-      </w:r>
-      <w:r>
-        <w:rPr>
-          <w:lang w:val="en-GB"/>
-        </w:rPr>
-        <w:t>However,</w:t>
-      </w:r>
-      <w:r>
-        <w:rPr>
-          <w:lang w:val="en-GB"/>
-        </w:rPr>
-        <w:t xml:space="preserve"> </w:t>
-      </w:r>
-      <w:r>
-        <w:rPr>
-          <w:lang w:val="en-GB"/>
-        </w:rPr>
-        <w:t xml:space="preserve">we figured that by giving </w:t>
-      </w:r>
-      <w:r>
-        <w:rPr>
-          <w:lang w:val="en-GB"/>
-        </w:rPr>
-        <w:t>the user</w:t>
-      </w:r>
-      <w:r>
-        <w:rPr>
-          <w:lang w:val="en-GB"/>
-        </w:rPr>
-        <w:t xml:space="preserve"> the chance</w:t>
-      </w:r>
-      <w:r>
-        <w:rPr>
-          <w:lang w:val="en-GB"/>
-        </w:rPr>
-        <w:t xml:space="preserve"> to select between English and Norwegian </w:t>
-      </w:r>
-      <w:r>
-        <w:rPr>
-          <w:lang w:val="en-GB"/>
-        </w:rPr>
-        <w:t>summaries</w:t>
-      </w:r>
-      <w:r>
-        <w:rPr>
-          <w:lang w:val="en-GB"/>
-        </w:rPr>
-        <w:t xml:space="preserve"> himself would be an even better user experience</w:t>
-      </w:r>
-      <w:r>
-        <w:rPr>
-          <w:lang w:val="en-GB"/>
-        </w:rPr>
-        <w:t>.</w:t>
-      </w:r>
-    </w:p>
-    <w:p>
-      <w:pPr>
-        <w:rPr>
-          <w:lang w:val="en-GB"/>
-        </w:rPr>
-      </w:pPr>
-    </w:p>
-    <w:p>
-      <w:pPr>
-        <w:rPr>
-          <w:b/>
-          <w:bCs/>
-          <w:lang w:val="en-GB"/>
-        </w:rPr>
-      </w:pPr>
-      <w:r>
-        <w:rPr>
-          <w:b/>
-          <w:bCs/>
-          <w:lang w:val="en-GB"/>
-        </w:rPr>
-        <w:t>Conclusion:</w:t>
-      </w:r>
-    </w:p>
-    <w:p>
-      <w:pPr>
-        <w:rPr>
-          <w:lang w:val="en-GB"/>
-        </w:rPr>
-      </w:pPr>
-      <w:r>
-        <w:rPr>
-          <w:lang w:val="en-GB"/>
-        </w:rPr>
-        <w:t xml:space="preserve">This was a very fun and interesting project that we are proud of. </w:t>
-      </w:r>
-      <w:r>
-        <w:rPr>
-          <w:lang w:val="en-GB"/>
-        </w:rPr>
-        <w:t>It’s impressive that</w:t>
-      </w:r>
-      <w:r>
-        <w:rPr>
-          <w:lang w:val="en-GB"/>
-        </w:rPr>
-        <w:t xml:space="preserve"> such a great asset</w:t>
-      </w:r>
-      <w:r>
-        <w:rPr>
-          <w:lang w:val="en-GB"/>
-        </w:rPr>
-        <w:t xml:space="preserve"> as the GPT API </w:t>
-      </w:r>
-      <w:r>
-        <w:rPr>
-          <w:lang w:val="en-GB"/>
-        </w:rPr>
-        <w:t>could</w:t>
-      </w:r>
-      <w:r>
-        <w:rPr>
-          <w:lang w:val="en-GB"/>
-        </w:rPr>
-        <w:t xml:space="preserve"> relatively easily be </w:t>
-      </w:r>
-      <w:r>
-        <w:rPr>
-          <w:lang w:val="en-GB"/>
-        </w:rPr>
-        <w:t>integrated into our web</w:t>
-      </w:r>
-      <w:r>
-        <w:rPr>
-          <w:lang w:val="en-GB"/>
-        </w:rPr>
-        <w:t xml:space="preserve"> extension </w:t>
-      </w:r>
-      <w:r>
-        <w:rPr>
-          <w:lang w:val="en-GB"/>
-        </w:rPr>
-        <w:t>app</w:t>
-      </w:r>
-      <w:r>
-        <w:rPr>
-          <w:lang w:val="en-GB"/>
-        </w:rPr>
-        <w:t>.</w:t>
-      </w:r>
-    </w:p>
-    <w:p>
-      <w:pPr>
-        <w:rPr>
-          <w:lang w:val="en-GB"/>
-        </w:rPr>
-      </w:pPr>
-      <w:r>
-        <w:rPr>
-          <w:lang w:val="en-GB"/>
-        </w:rPr>
-        <w:t>We</w:t>
-      </w:r>
-      <w:r>
-        <w:rPr>
-          <w:lang w:val="en-GB"/>
-        </w:rPr>
-        <w:t xml:space="preserve"> have learned a lot</w:t>
-      </w:r>
-      <w:r>
-        <w:rPr>
-          <w:lang w:val="en-GB"/>
-        </w:rPr>
-        <w:t xml:space="preserve"> with this project, and </w:t>
-      </w:r>
-      <w:r>
-        <w:rPr>
-          <w:lang w:val="en-GB"/>
-        </w:rPr>
-        <w:t xml:space="preserve">knowing how to integrate a Generative AI-Powered </w:t>
-      </w:r>
-      <w:r>
-        <w:rPr>
-          <w:lang w:val="en-GB"/>
-        </w:rPr>
-        <w:t xml:space="preserve">API into our applications really </w:t>
-      </w:r>
-      <w:proofErr w:type="gramStart"/>
-      <w:r>
-        <w:rPr>
-          <w:lang w:val="en-GB"/>
-        </w:rPr>
-        <w:t>opens</w:t>
-      </w:r>
-      <w:r>
-        <w:rPr>
-          <w:lang w:val="en-GB"/>
-        </w:rPr>
-        <w:t xml:space="preserve"> </w:t>
-      </w:r>
-      <w:r>
-        <w:rPr>
-          <w:lang w:val="en-GB"/>
-        </w:rPr>
-        <w:t>up</w:t>
-      </w:r>
-      <w:proofErr w:type="gramEnd"/>
-      <w:r>
-        <w:rPr>
-          <w:lang w:val="en-GB"/>
-        </w:rPr>
-        <w:t xml:space="preserve"> for </w:t>
-      </w:r>
-      <w:r>
-        <w:rPr>
+      <w:r>
+        <w:rPr>
+          <w:rFonts w:cstheme="minorHAnsi"/>
+          <w:lang w:val="en-GB"/>
+        </w:rPr>
+        <w:t xml:space="preserve">up for </w:t>
+      </w:r>
+      <w:r>
+        <w:rPr>
+          <w:rFonts w:cstheme="minorHAnsi"/>
           <w:lang w:val="en-GB"/>
         </w:rPr>
         <w:t>new opportunities in the future!</w:t>
@@ -1107,18 +2334,25 @@
     <w:p>
       <w:pPr>
         <w:rPr>
-          <w:lang w:val="en-GB"/>
-        </w:rPr>
-      </w:pPr>
-    </w:p>
-    <w:p>
-      <w:pPr>
-        <w:rPr>
-          <w:lang w:val="en-GB"/>
-        </w:rPr>
-      </w:pPr>
-      <w:r>
-        <w:rPr>
+          <w:rFonts w:cstheme="minorHAnsi"/>
+          <w:lang w:val="en-GB"/>
+        </w:rPr>
+      </w:pPr>
+    </w:p>
+    <w:p>
+      <w:pPr>
+        <w:rPr>
+          <w:rFonts w:cstheme="minorHAnsi"/>
+          <w:sz w:val="28"/>
+          <w:szCs w:val="28"/>
+          <w:lang w:val="en-GB"/>
+        </w:rPr>
+      </w:pPr>
+      <w:r>
+        <w:rPr>
+          <w:rFonts w:cstheme="minorHAnsi"/>
+          <w:sz w:val="28"/>
+          <w:szCs w:val="28"/>
           <w:lang w:val="en-GB"/>
         </w:rPr>
         <w:t>We are surfing the Ai-wave</w:t>
@@ -1126,11 +2360,15 @@
       <w:r>
         <w:rPr>
           <mc:AlternateContent>
-            <mc:Choice Requires="w16se"/>
+            <mc:Choice Requires="w16se">
+              <w:rFonts w:cstheme="minorHAnsi"/>
+            </mc:Choice>
             <mc:Fallback>
               <w:rFonts w:ascii="Segoe UI Emoji" w:eastAsia="Segoe UI Emoji" w:hAnsi="Segoe UI Emoji" w:cs="Segoe UI Emoji"/>
             </mc:Fallback>
           </mc:AlternateContent>
+          <w:sz w:val="28"/>
+          <w:szCs w:val="28"/>
         </w:rPr>
         <mc:AlternateContent>
           <mc:Choice Requires="w16se">
@@ -1144,11 +2382,15 @@
       <w:r>
         <w:rPr>
           <mc:AlternateContent>
-            <mc:Choice Requires="w16se"/>
+            <mc:Choice Requires="w16se">
+              <w:rFonts w:cstheme="minorHAnsi"/>
+            </mc:Choice>
             <mc:Fallback>
               <w:rFonts w:ascii="Segoe UI Emoji" w:eastAsia="Segoe UI Emoji" w:hAnsi="Segoe UI Emoji" w:cs="Segoe UI Emoji"/>
             </mc:Fallback>
           </mc:AlternateContent>
+          <w:sz w:val="28"/>
+          <w:szCs w:val="28"/>
         </w:rPr>
         <mc:AlternateContent>
           <mc:Choice Requires="w16se">
@@ -1161,6 +2403,9 @@
       </w:r>
       <w:r>
         <w:rPr>
+          <w:rFonts w:cstheme="minorHAnsi"/>
+          <w:sz w:val="28"/>
+          <w:szCs w:val="28"/>
           <w:lang w:val="en-GB"/>
         </w:rPr>
         <w:t>‍</w:t>
@@ -1168,11 +2413,15 @@
       <w:r>
         <w:rPr>
           <mc:AlternateContent>
-            <mc:Choice Requires="w16se"/>
+            <mc:Choice Requires="w16se">
+              <w:rFonts w:cstheme="minorHAnsi"/>
+            </mc:Choice>
             <mc:Fallback>
               <w:rFonts w:ascii="Segoe UI Emoji" w:eastAsia="Segoe UI Emoji" w:hAnsi="Segoe UI Emoji" w:cs="Segoe UI Emoji"/>
             </mc:Fallback>
           </mc:AlternateContent>
+          <w:sz w:val="28"/>
+          <w:szCs w:val="28"/>
         </w:rPr>
         <mc:AlternateContent>
           <mc:Choice Requires="w16se">
@@ -1184,16 +2433,25 @@
         </mc:AlternateContent>
       </w:r>
       <w:r>
+        <w:rPr>
+          <w:rFonts w:cstheme="minorHAnsi"/>
+          <w:sz w:val="28"/>
+          <w:szCs w:val="28"/>
+        </w:rPr>
         <w:t>️</w:t>
       </w:r>
       <w:r>
         <w:rPr>
           <mc:AlternateContent>
-            <mc:Choice Requires="w16se"/>
+            <mc:Choice Requires="w16se">
+              <w:rFonts w:cstheme="minorHAnsi"/>
+            </mc:Choice>
             <mc:Fallback>
               <w:rFonts w:ascii="Segoe UI Emoji" w:eastAsia="Segoe UI Emoji" w:hAnsi="Segoe UI Emoji" w:cs="Segoe UI Emoji"/>
             </mc:Fallback>
           </mc:AlternateContent>
+          <w:sz w:val="28"/>
+          <w:szCs w:val="28"/>
         </w:rPr>
         <mc:AlternateContent>
           <mc:Choice Requires="w16se">
@@ -1206,6 +2464,9 @@
       </w:r>
       <w:r>
         <w:rPr>
+          <w:rFonts w:cstheme="minorHAnsi"/>
+          <w:sz w:val="28"/>
+          <w:szCs w:val="28"/>
           <w:lang w:val="en-GB"/>
         </w:rPr>
         <w:t>‍</w:t>
@@ -1213,11 +2474,15 @@
       <w:r>
         <w:rPr>
           <mc:AlternateContent>
-            <mc:Choice Requires="w16se"/>
+            <mc:Choice Requires="w16se">
+              <w:rFonts w:cstheme="minorHAnsi"/>
+            </mc:Choice>
             <mc:Fallback>
               <w:rFonts w:ascii="Segoe UI Emoji" w:eastAsia="Segoe UI Emoji" w:hAnsi="Segoe UI Emoji" w:cs="Segoe UI Emoji"/>
             </mc:Fallback>
           </mc:AlternateContent>
+          <w:sz w:val="28"/>
+          <w:szCs w:val="28"/>
         </w:rPr>
         <mc:AlternateContent>
           <mc:Choice Requires="w16se">
@@ -1231,11 +2496,15 @@
       <w:r>
         <w:rPr>
           <mc:AlternateContent>
-            <mc:Choice Requires="w16se"/>
+            <mc:Choice Requires="w16se">
+              <w:rFonts w:cstheme="minorHAnsi"/>
+            </mc:Choice>
             <mc:Fallback>
               <w:rFonts w:ascii="Segoe UI Emoji" w:eastAsia="Segoe UI Emoji" w:hAnsi="Segoe UI Emoji" w:cs="Segoe UI Emoji"/>
             </mc:Fallback>
           </mc:AlternateContent>
+          <w:sz w:val="28"/>
+          <w:szCs w:val="28"/>
         </w:rPr>
         <mc:AlternateContent>
           <mc:Choice Requires="w16se">
@@ -1249,11 +2518,15 @@
       <w:r>
         <w:rPr>
           <mc:AlternateContent>
-            <mc:Choice Requires="w16se"/>
+            <mc:Choice Requires="w16se">
+              <w:rFonts w:cstheme="minorHAnsi"/>
+            </mc:Choice>
             <mc:Fallback>
               <w:rFonts w:ascii="Segoe UI Emoji" w:eastAsia="Segoe UI Emoji" w:hAnsi="Segoe UI Emoji" w:cs="Segoe UI Emoji"/>
             </mc:Fallback>
           </mc:AlternateContent>
+          <w:sz w:val="28"/>
+          <w:szCs w:val="28"/>
         </w:rPr>
         <mc:AlternateContent>
           <mc:Choice Requires="w16se">
@@ -1264,6 +2537,111 @@
           </mc:Fallback>
         </mc:AlternateContent>
       </w:r>
+      <w:r>
+        <w:rPr>
+          <w:rFonts w:cstheme="minorHAnsi"/>
+          <w:sz w:val="28"/>
+          <w:szCs w:val="28"/>
+          <w:lang w:val="en-GB"/>
+        </w:rPr>
+        <w:br/>
+      </w:r>
+    </w:p>
+    <w:p>
+      <w:pPr>
+        <w:rPr>
+          <w:rFonts w:cstheme="minorHAnsi"/>
+          <w:lang w:val="en-GB"/>
+        </w:rPr>
+      </w:pPr>
+      <w:r>
+        <w:rPr>
+          <w:rFonts w:cstheme="minorHAnsi"/>
+          <w:lang w:val="en-GB"/>
+        </w:rPr>
+        <w:br/>
+      </w:r>
+      <w:r>
+        <w:rPr>
+          <w:rFonts w:cstheme="minorHAnsi"/>
+          <w:lang w:val="en-GB"/>
+        </w:rPr>
+        <w:br/>
+      </w:r>
+      <w:r>
+        <w:rPr>
+          <w:rFonts w:cstheme="minorHAnsi"/>
+          <w:lang w:val="en-GB"/>
+        </w:rPr>
+        <w:br/>
+        <w:t>P.S for link to video-demonstration see here:</w:t>
+      </w:r>
+      <w:r>
+        <w:rPr>
+          <w:rFonts w:cstheme="minorHAnsi"/>
+          <w:lang w:val="en-GB"/>
+        </w:rPr>
+        <w:br/>
+      </w:r>
+      <w:hyperlink r:id="rId7" w:history="1">
+        <w:r>
+          <w:rPr>
+            <w:rStyle w:val="Hyperkobling"/>
+            <w:rFonts w:cstheme="minorHAnsi"/>
+            <w:lang w:val="en-GB"/>
+          </w:rPr>
+          <w:t>Video Demonstration</w:t>
+        </w:r>
+      </w:hyperlink>
+    </w:p>
+    <w:p>
+      <w:pPr>
+        <w:rPr>
+          <w:rFonts w:cstheme="minorHAnsi"/>
+          <w:lang w:val="en-GB"/>
+        </w:rPr>
+      </w:pPr>
+    </w:p>
+    <w:p>
+      <w:pPr>
+        <w:rPr>
+          <w:rFonts w:cstheme="minorHAnsi"/>
+          <w:lang w:val="en-GB"/>
+        </w:rPr>
+      </w:pPr>
+      <w:r>
+        <w:rPr>
+          <w:rFonts w:cstheme="minorHAnsi"/>
+          <w:lang w:val="en-GB"/>
+        </w:rPr>
+        <w:t>You may also see readme.md on the GitHub repository for how to clone and install this project on your own environment. Remember to use your own private API key from OpenAI.</w:t>
+      </w:r>
+    </w:p>
+    <w:p>
+      <w:pPr>
+        <w:rPr>
+          <w:rFonts w:cstheme="minorHAnsi"/>
+          <w:lang w:val="en-GB"/>
+        </w:rPr>
+      </w:pPr>
+      <w:hyperlink r:id="rId8" w:history="1">
+        <w:r>
+          <w:rPr>
+            <w:rStyle w:val="Hyperkobling"/>
+            <w:rFonts w:cstheme="minorHAnsi"/>
+            <w:lang w:val="en-GB"/>
+          </w:rPr>
+          <w:t>GitHub repository for this project</w:t>
+        </w:r>
+      </w:hyperlink>
+    </w:p>
+    <w:p>
+      <w:pPr>
+        <w:rPr>
+          <w:rFonts w:cstheme="minorHAnsi"/>
+          <w:lang w:val="en-GB"/>
+        </w:rPr>
+      </w:pPr>
     </w:p>
     <w:sectPr>
       <w:pgSz w:w="11906" w:h="16838"/>
@@ -1703,6 +3081,29 @@
     <w:semiHidden/>
     <w:unhideWhenUsed/>
   </w:style>
+  <w:style w:type="character" w:styleId="Hyperkobling">
+    <w:name w:val="Hyperlink"/>
+    <w:basedOn w:val="Standardskriftforavsnitt"/>
+    <w:uiPriority w:val="99"/>
+    <w:unhideWhenUsed/>
+    <w:rsid w:val="00D96744"/>
+    <w:rPr>
+      <w:color w:val="0563C1" w:themeColor="hyperlink"/>
+      <w:u w:val="single"/>
+    </w:rPr>
+  </w:style>
+  <w:style w:type="character" w:styleId="Ulstomtale">
+    <w:name w:val="Unresolved Mention"/>
+    <w:basedOn w:val="Standardskriftforavsnitt"/>
+    <w:uiPriority w:val="99"/>
+    <w:semiHidden/>
+    <w:unhideWhenUsed/>
+    <w:rsid w:val="00D96744"/>
+    <w:rPr>
+      <w:color w:val="605E5C"/>
+      <w:shd w:val="clear" w:color="auto" w:fill="E1DFDD"/>
+    </w:rPr>
+  </w:style>
 </w:styles>
 </file>
 

</xml_diff>